<commit_message>
Adding more to the final report
</commit_message>
<xml_diff>
--- a/SAiP/Module2/H5CloudArchitectualEvaluation/H5Aflevering.docx
+++ b/SAiP/Module2/H5CloudArchitectualEvaluation/H5Aflevering.docx
@@ -4,7 +4,7 @@
   <w:body>
     <w:sdt>
       <w:sdtPr>
-        <w:id w:val="561682"/>
+        <w:id w:val="22564113"/>
         <w:docPartObj>
           <w:docPartGallery w:val="Table of Contents"/>
           <w:docPartUnique/>
@@ -50,7 +50,7 @@
           <w:r>
             <w:fldChar w:fldCharType="separate"/>
           </w:r>
-          <w:hyperlink w:anchor="_Toc342031622" w:history="1">
+          <w:hyperlink w:anchor="_Toc342052790" w:history="1">
             <w:r>
               <w:rPr>
                 <w:rStyle w:val="Hyperlink"/>
@@ -77,7 +77,7 @@
                 <w:noProof/>
                 <w:webHidden/>
               </w:rPr>
-              <w:instrText xml:space="preserve"> PAGEREF _Toc342031622 \h </w:instrText>
+              <w:instrText xml:space="preserve"> PAGEREF _Toc342052790 \h </w:instrText>
             </w:r>
             <w:r>
               <w:rPr>
@@ -120,7 +120,7 @@
               <w:lang w:eastAsia="da-DK"/>
             </w:rPr>
           </w:pPr>
-          <w:hyperlink w:anchor="_Toc342031623" w:history="1">
+          <w:hyperlink w:anchor="_Toc342052791" w:history="1">
             <w:r>
               <w:rPr>
                 <w:rStyle w:val="Hyperlink"/>
@@ -147,7 +147,7 @@
                 <w:noProof/>
                 <w:webHidden/>
               </w:rPr>
-              <w:instrText xml:space="preserve"> PAGEREF _Toc342031623 \h </w:instrText>
+              <w:instrText xml:space="preserve"> PAGEREF _Toc342052791 \h </w:instrText>
             </w:r>
             <w:r>
               <w:rPr>
@@ -190,7 +190,7 @@
               <w:lang w:eastAsia="da-DK"/>
             </w:rPr>
           </w:pPr>
-          <w:hyperlink w:anchor="_Toc342031624" w:history="1">
+          <w:hyperlink w:anchor="_Toc342052792" w:history="1">
             <w:r>
               <w:rPr>
                 <w:rStyle w:val="Hyperlink"/>
@@ -217,7 +217,7 @@
                 <w:noProof/>
                 <w:webHidden/>
               </w:rPr>
-              <w:instrText xml:space="preserve"> PAGEREF _Toc342031624 \h </w:instrText>
+              <w:instrText xml:space="preserve"> PAGEREF _Toc342052792 \h </w:instrText>
             </w:r>
             <w:r>
               <w:rPr>
@@ -260,7 +260,7 @@
               <w:lang w:eastAsia="da-DK"/>
             </w:rPr>
           </w:pPr>
-          <w:hyperlink w:anchor="_Toc342031625" w:history="1">
+          <w:hyperlink w:anchor="_Toc342052793" w:history="1">
             <w:r>
               <w:rPr>
                 <w:rStyle w:val="Hyperlink"/>
@@ -287,7 +287,7 @@
                 <w:noProof/>
                 <w:webHidden/>
               </w:rPr>
-              <w:instrText xml:space="preserve"> PAGEREF _Toc342031625 \h </w:instrText>
+              <w:instrText xml:space="preserve"> PAGEREF _Toc342052793 \h </w:instrText>
             </w:r>
             <w:r>
               <w:rPr>
@@ -307,7 +307,7 @@
                 <w:noProof/>
                 <w:webHidden/>
               </w:rPr>
-              <w:t>2</w:t>
+              <w:t>4</w:t>
             </w:r>
             <w:r>
               <w:rPr>
@@ -330,7 +330,7 @@
               <w:lang w:eastAsia="da-DK"/>
             </w:rPr>
           </w:pPr>
-          <w:hyperlink w:anchor="_Toc342031626" w:history="1">
+          <w:hyperlink w:anchor="_Toc342052794" w:history="1">
             <w:r>
               <w:rPr>
                 <w:rStyle w:val="Hyperlink"/>
@@ -357,7 +357,7 @@
                 <w:noProof/>
                 <w:webHidden/>
               </w:rPr>
-              <w:instrText xml:space="preserve"> PAGEREF _Toc342031626 \h </w:instrText>
+              <w:instrText xml:space="preserve"> PAGEREF _Toc342052794 \h </w:instrText>
             </w:r>
             <w:r>
               <w:rPr>
@@ -377,7 +377,7 @@
                 <w:noProof/>
                 <w:webHidden/>
               </w:rPr>
-              <w:t>2</w:t>
+              <w:t>6</w:t>
             </w:r>
             <w:r>
               <w:rPr>
@@ -400,7 +400,7 @@
               <w:lang w:eastAsia="da-DK"/>
             </w:rPr>
           </w:pPr>
-          <w:hyperlink w:anchor="_Toc342031627" w:history="1">
+          <w:hyperlink w:anchor="_Toc342052795" w:history="1">
             <w:r>
               <w:rPr>
                 <w:rStyle w:val="Hyperlink"/>
@@ -427,7 +427,7 @@
                 <w:noProof/>
                 <w:webHidden/>
               </w:rPr>
-              <w:instrText xml:space="preserve"> PAGEREF _Toc342031627 \h </w:instrText>
+              <w:instrText xml:space="preserve"> PAGEREF _Toc342052795 \h </w:instrText>
             </w:r>
             <w:r>
               <w:rPr>
@@ -447,7 +447,7 @@
                 <w:noProof/>
                 <w:webHidden/>
               </w:rPr>
-              <w:t>2</w:t>
+              <w:t>9</w:t>
             </w:r>
             <w:r>
               <w:rPr>
@@ -470,27 +470,13 @@
               <w:lang w:eastAsia="da-DK"/>
             </w:rPr>
           </w:pPr>
-          <w:hyperlink w:anchor="_Toc342031628" w:history="1">
+          <w:hyperlink w:anchor="_Toc342052796" w:history="1">
             <w:r>
               <w:rPr>
                 <w:rStyle w:val="Hyperlink"/>
                 <w:noProof/>
               </w:rPr>
-              <w:t>Part</w:t>
-            </w:r>
-            <w:r>
-              <w:rPr>
-                <w:rStyle w:val="Hyperlink"/>
-                <w:noProof/>
-              </w:rPr>
-              <w:t xml:space="preserve"> </w:t>
-            </w:r>
-            <w:r>
-              <w:rPr>
-                <w:rStyle w:val="Hyperlink"/>
-                <w:noProof/>
-              </w:rPr>
-              <w:t>2</w:t>
+              <w:t>Part 2</w:t>
             </w:r>
             <w:r>
               <w:rPr>
@@ -511,7 +497,7 @@
                 <w:noProof/>
                 <w:webHidden/>
               </w:rPr>
-              <w:instrText xml:space="preserve"> PAGEREF _Toc342031628 \h </w:instrText>
+              <w:instrText xml:space="preserve"> PAGEREF _Toc342052796 \h </w:instrText>
             </w:r>
             <w:r>
               <w:rPr>
@@ -531,7 +517,7 @@
                 <w:noProof/>
                 <w:webHidden/>
               </w:rPr>
-              <w:t>2</w:t>
+              <w:t>10</w:t>
             </w:r>
             <w:r>
               <w:rPr>
@@ -554,12 +540,11 @@
               <w:lang w:eastAsia="da-DK"/>
             </w:rPr>
           </w:pPr>
-          <w:hyperlink w:anchor="_Toc342031629" w:history="1">
+          <w:hyperlink w:anchor="_Toc342052797" w:history="1">
             <w:r>
               <w:rPr>
                 <w:rStyle w:val="Hyperlink"/>
                 <w:noProof/>
-                <w:lang w:val="en-US"/>
               </w:rPr>
               <w:t>ATAM</w:t>
             </w:r>
@@ -582,7 +567,7 @@
                 <w:noProof/>
                 <w:webHidden/>
               </w:rPr>
-              <w:instrText xml:space="preserve"> PAGEREF _Toc342031629 \h </w:instrText>
+              <w:instrText xml:space="preserve"> PAGEREF _Toc342052797 \h </w:instrText>
             </w:r>
             <w:r>
               <w:rPr>
@@ -602,7 +587,7 @@
                 <w:noProof/>
                 <w:webHidden/>
               </w:rPr>
-              <w:t>3</w:t>
+              <w:t>10</w:t>
             </w:r>
             <w:r>
               <w:rPr>
@@ -625,12 +610,11 @@
               <w:lang w:eastAsia="da-DK"/>
             </w:rPr>
           </w:pPr>
-          <w:hyperlink w:anchor="_Toc342031630" w:history="1">
+          <w:hyperlink w:anchor="_Toc342052798" w:history="1">
             <w:r>
               <w:rPr>
                 <w:rStyle w:val="Hyperlink"/>
                 <w:noProof/>
-                <w:lang w:val="en-US"/>
               </w:rPr>
               <w:t>1. Tilpasning til TM12</w:t>
             </w:r>
@@ -653,7 +637,7 @@
                 <w:noProof/>
                 <w:webHidden/>
               </w:rPr>
-              <w:instrText xml:space="preserve"> PAGEREF _Toc342031630 \h </w:instrText>
+              <w:instrText xml:space="preserve"> PAGEREF _Toc342052798 \h </w:instrText>
             </w:r>
             <w:r>
               <w:rPr>
@@ -673,7 +657,7 @@
                 <w:noProof/>
                 <w:webHidden/>
               </w:rPr>
-              <w:t>3</w:t>
+              <w:t>10</w:t>
             </w:r>
             <w:r>
               <w:rPr>
@@ -696,12 +680,11 @@
               <w:lang w:eastAsia="da-DK"/>
             </w:rPr>
           </w:pPr>
-          <w:hyperlink w:anchor="_Toc342031631" w:history="1">
+          <w:hyperlink w:anchor="_Toc342052799" w:history="1">
             <w:r>
               <w:rPr>
                 <w:rStyle w:val="Hyperlink"/>
                 <w:noProof/>
-                <w:lang w:val="en-US"/>
               </w:rPr>
               <w:t>2. ATAM og QAW</w:t>
             </w:r>
@@ -724,7 +707,7 @@
                 <w:noProof/>
                 <w:webHidden/>
               </w:rPr>
-              <w:instrText xml:space="preserve"> PAGEREF _Toc342031631 \h </w:instrText>
+              <w:instrText xml:space="preserve"> PAGEREF _Toc342052799 \h </w:instrText>
             </w:r>
             <w:r>
               <w:rPr>
@@ -744,7 +727,7 @@
                 <w:noProof/>
                 <w:webHidden/>
               </w:rPr>
-              <w:t>3</w:t>
+              <w:t>11</w:t>
             </w:r>
             <w:r>
               <w:rPr>
@@ -767,12 +750,11 @@
               <w:lang w:eastAsia="da-DK"/>
             </w:rPr>
           </w:pPr>
-          <w:hyperlink w:anchor="_Toc342031632" w:history="1">
+          <w:hyperlink w:anchor="_Toc342052800" w:history="1">
             <w:r>
               <w:rPr>
                 <w:rStyle w:val="Hyperlink"/>
                 <w:noProof/>
-                <w:lang w:val="en-US"/>
               </w:rPr>
               <w:t>3. Utility tree</w:t>
             </w:r>
@@ -795,7 +777,7 @@
                 <w:noProof/>
                 <w:webHidden/>
               </w:rPr>
-              <w:instrText xml:space="preserve"> PAGEREF _Toc342031632 \h </w:instrText>
+              <w:instrText xml:space="preserve"> PAGEREF _Toc342052800 \h </w:instrText>
             </w:r>
             <w:r>
               <w:rPr>
@@ -815,7 +797,7 @@
                 <w:noProof/>
                 <w:webHidden/>
               </w:rPr>
-              <w:t>3</w:t>
+              <w:t>11</w:t>
             </w:r>
             <w:r>
               <w:rPr>
@@ -838,7 +820,7 @@
               <w:lang w:eastAsia="da-DK"/>
             </w:rPr>
           </w:pPr>
-          <w:hyperlink w:anchor="_Toc342031633" w:history="1">
+          <w:hyperlink w:anchor="_Toc342052801" w:history="1">
             <w:r>
               <w:rPr>
                 <w:rStyle w:val="Hyperlink"/>
@@ -866,7 +848,7 @@
                 <w:noProof/>
                 <w:webHidden/>
               </w:rPr>
-              <w:instrText xml:space="preserve"> PAGEREF _Toc342031633 \h </w:instrText>
+              <w:instrText xml:space="preserve"> PAGEREF _Toc342052801 \h </w:instrText>
             </w:r>
             <w:r>
               <w:rPr>
@@ -886,7 +868,7 @@
                 <w:noProof/>
                 <w:webHidden/>
               </w:rPr>
-              <w:t>3</w:t>
+              <w:t>11</w:t>
             </w:r>
             <w:r>
               <w:rPr>
@@ -909,7 +891,7 @@
               <w:lang w:eastAsia="da-DK"/>
             </w:rPr>
           </w:pPr>
-          <w:hyperlink w:anchor="_Toc342031634" w:history="1">
+          <w:hyperlink w:anchor="_Toc342052802" w:history="1">
             <w:r>
               <w:rPr>
                 <w:rStyle w:val="Hyperlink"/>
@@ -937,7 +919,7 @@
                 <w:noProof/>
                 <w:webHidden/>
               </w:rPr>
-              <w:instrText xml:space="preserve"> PAGEREF _Toc342031634 \h </w:instrText>
+              <w:instrText xml:space="preserve"> PAGEREF _Toc342052802 \h </w:instrText>
             </w:r>
             <w:r>
               <w:rPr>
@@ -957,7 +939,7 @@
                 <w:noProof/>
                 <w:webHidden/>
               </w:rPr>
-              <w:t>3</w:t>
+              <w:t>11</w:t>
             </w:r>
             <w:r>
               <w:rPr>
@@ -980,7 +962,7 @@
               <w:lang w:eastAsia="da-DK"/>
             </w:rPr>
           </w:pPr>
-          <w:hyperlink w:anchor="_Toc342031635" w:history="1">
+          <w:hyperlink w:anchor="_Toc342052803" w:history="1">
             <w:r>
               <w:rPr>
                 <w:rStyle w:val="Hyperlink"/>
@@ -1008,7 +990,7 @@
                 <w:noProof/>
                 <w:webHidden/>
               </w:rPr>
-              <w:instrText xml:space="preserve"> PAGEREF _Toc342031635 \h </w:instrText>
+              <w:instrText xml:space="preserve"> PAGEREF _Toc342052803 \h </w:instrText>
             </w:r>
             <w:r>
               <w:rPr>
@@ -1028,7 +1010,7 @@
                 <w:noProof/>
                 <w:webHidden/>
               </w:rPr>
-              <w:t>3</w:t>
+              <w:t>11</w:t>
             </w:r>
             <w:r>
               <w:rPr>
@@ -1051,12 +1033,11 @@
               <w:lang w:eastAsia="da-DK"/>
             </w:rPr>
           </w:pPr>
-          <w:hyperlink w:anchor="_Toc342031636" w:history="1">
+          <w:hyperlink w:anchor="_Toc342052804" w:history="1">
             <w:r>
               <w:rPr>
                 <w:rStyle w:val="Hyperlink"/>
                 <w:noProof/>
-                <w:lang w:val="en-US"/>
               </w:rPr>
               <w:t>2. Det nye design</w:t>
             </w:r>
@@ -1079,7 +1060,7 @@
                 <w:noProof/>
                 <w:webHidden/>
               </w:rPr>
-              <w:instrText xml:space="preserve"> PAGEREF _Toc342031636 \h </w:instrText>
+              <w:instrText xml:space="preserve"> PAGEREF _Toc342052804 \h </w:instrText>
             </w:r>
             <w:r>
               <w:rPr>
@@ -1099,7 +1080,7 @@
                 <w:noProof/>
                 <w:webHidden/>
               </w:rPr>
-              <w:t>3</w:t>
+              <w:t>11</w:t>
             </w:r>
             <w:r>
               <w:rPr>
@@ -1122,12 +1103,11 @@
               <w:lang w:eastAsia="da-DK"/>
             </w:rPr>
           </w:pPr>
-          <w:hyperlink w:anchor="_Toc342031637" w:history="1">
+          <w:hyperlink w:anchor="_Toc342052805" w:history="1">
             <w:r>
               <w:rPr>
                 <w:rStyle w:val="Hyperlink"/>
                 <w:noProof/>
-                <w:lang w:val="en-US"/>
               </w:rPr>
               <w:t>Evaluering af metoder</w:t>
             </w:r>
@@ -1150,7 +1130,7 @@
                 <w:noProof/>
                 <w:webHidden/>
               </w:rPr>
-              <w:instrText xml:space="preserve"> PAGEREF _Toc342031637 \h </w:instrText>
+              <w:instrText xml:space="preserve"> PAGEREF _Toc342052805 \h </w:instrText>
             </w:r>
             <w:r>
               <w:rPr>
@@ -1170,7 +1150,7 @@
                 <w:noProof/>
                 <w:webHidden/>
               </w:rPr>
-              <w:t>3</w:t>
+              <w:t>11</w:t>
             </w:r>
             <w:r>
               <w:rPr>
@@ -1190,6 +1170,11 @@
     </w:sdt>
     <w:p>
       <w:pPr>
+        <w:pStyle w:val="Overskrift"/>
+      </w:pPr>
+    </w:p>
+    <w:p>
+      <w:pPr>
         <w:spacing w:after="0"/>
       </w:pPr>
     </w:p>
@@ -1212,12 +1197,14 @@
       <w:pPr>
         <w:pStyle w:val="Overskrift1"/>
       </w:pPr>
-      <w:bookmarkStart w:id="0" w:name="_Toc342031622"/>
+      <w:bookmarkStart w:id="0" w:name="_Toc342052665"/>
+      <w:bookmarkStart w:id="1" w:name="_Toc342052790"/>
       <w:r>
         <w:lastRenderedPageBreak/>
         <w:t>Introduktion</w:t>
       </w:r>
       <w:bookmarkEnd w:id="0"/>
+      <w:bookmarkEnd w:id="1"/>
     </w:p>
     <w:p>
       <w:pPr>
@@ -1239,11 +1226,13 @@
       <w:pPr>
         <w:pStyle w:val="Overskrift1"/>
       </w:pPr>
-      <w:bookmarkStart w:id="1" w:name="_Toc342031623"/>
+      <w:bookmarkStart w:id="2" w:name="_Toc342052666"/>
+      <w:bookmarkStart w:id="3" w:name="_Toc342052791"/>
       <w:r>
         <w:t>Part1</w:t>
       </w:r>
-      <w:bookmarkEnd w:id="1"/>
+      <w:bookmarkEnd w:id="2"/>
+      <w:bookmarkEnd w:id="3"/>
     </w:p>
     <w:p>
       <w:pPr>
@@ -1458,19 +1447,23 @@
       <w:pPr>
         <w:pStyle w:val="Overskrift2"/>
       </w:pPr>
-      <w:bookmarkStart w:id="2" w:name="_Toc342031624"/>
+      <w:bookmarkStart w:id="4" w:name="_Toc342052667"/>
+      <w:bookmarkStart w:id="5" w:name="_Toc342052792"/>
       <w:r>
         <w:t>1. Oplevelser i skyen</w:t>
       </w:r>
-      <w:bookmarkEnd w:id="2"/>
-    </w:p>
-    <w:p>
-      <w:pPr>
-        <w:pStyle w:val="Overskrift3"/>
-      </w:pPr>
+      <w:bookmarkEnd w:id="4"/>
+      <w:bookmarkEnd w:id="5"/>
+    </w:p>
+    <w:p>
+      <w:pPr>
+        <w:pStyle w:val="Overskrift4"/>
+      </w:pPr>
+      <w:bookmarkStart w:id="6" w:name="_Toc342052668"/>
       <w:r>
         <w:t>Oplevelser med opsætning</w:t>
       </w:r>
+      <w:bookmarkEnd w:id="6"/>
     </w:p>
     <w:p>
       <w:pPr>
@@ -1567,11 +1560,13 @@
     </w:p>
     <w:p>
       <w:pPr>
-        <w:pStyle w:val="Overskrift3"/>
-      </w:pPr>
+        <w:pStyle w:val="Overskrift4"/>
+      </w:pPr>
+      <w:bookmarkStart w:id="7" w:name="_Toc342052669"/>
       <w:r>
         <w:t>Overvejelser omkring anvendelse af ”skyen”</w:t>
       </w:r>
+      <w:bookmarkEnd w:id="7"/>
     </w:p>
     <w:p>
       <w:pPr>
@@ -2187,20 +2182,24 @@
       <w:pPr>
         <w:pStyle w:val="Overskrift2"/>
       </w:pPr>
-      <w:bookmarkStart w:id="3" w:name="_Toc342031625"/>
+      <w:bookmarkStart w:id="8" w:name="_Toc342052670"/>
+      <w:bookmarkStart w:id="9" w:name="_Toc342052793"/>
       <w:r>
         <w:t>2. QA sammenligning</w:t>
       </w:r>
-      <w:bookmarkEnd w:id="3"/>
-    </w:p>
-    <w:p>
-      <w:pPr>
-        <w:pStyle w:val="Overskrift3"/>
-      </w:pPr>
+      <w:bookmarkEnd w:id="8"/>
+      <w:bookmarkEnd w:id="9"/>
+    </w:p>
+    <w:p>
+      <w:pPr>
+        <w:pStyle w:val="Overskrift4"/>
+      </w:pPr>
+      <w:bookmarkStart w:id="10" w:name="_Toc342052671"/>
       <w:proofErr w:type="spellStart"/>
       <w:r>
         <w:t>Availability</w:t>
       </w:r>
+      <w:bookmarkEnd w:id="10"/>
       <w:proofErr w:type="spellEnd"/>
     </w:p>
     <w:p>
@@ -2286,12 +2285,14 @@
     </w:p>
     <w:p>
       <w:pPr>
-        <w:pStyle w:val="Overskrift3"/>
-      </w:pPr>
+        <w:pStyle w:val="Overskrift4"/>
+      </w:pPr>
+      <w:bookmarkStart w:id="11" w:name="_Toc342052672"/>
       <w:proofErr w:type="spellStart"/>
       <w:r>
         <w:t>Modifiability</w:t>
       </w:r>
+      <w:bookmarkEnd w:id="11"/>
       <w:proofErr w:type="spellEnd"/>
     </w:p>
     <w:p>
@@ -2366,11 +2367,13 @@
     </w:p>
     <w:p>
       <w:pPr>
-        <w:pStyle w:val="Overskrift3"/>
-      </w:pPr>
+        <w:pStyle w:val="Overskrift4"/>
+      </w:pPr>
+      <w:bookmarkStart w:id="12" w:name="_Toc342052673"/>
       <w:r>
         <w:t>Performance</w:t>
       </w:r>
+      <w:bookmarkEnd w:id="12"/>
     </w:p>
     <w:p>
       <w:pPr>
@@ -2412,7 +2415,15 @@
       </w:r>
       <w:proofErr w:type="spellEnd"/>
       <w:r>
-        <w:t xml:space="preserve"> som det vil være meget dyrt at skulle opbygge selv, specielt hvis man vælger en (eller flere) udbydere i nærheden af hvor data skal bruges. F.eks. hvis det skal bruges i Danmark vil man vælge en i Danmark eller som minimum i Europa.</w:t>
+        <w:t xml:space="preserve"> som det vil være meget dyrt at skulle opbygge selv, specielt hvis man vælger en (eller flere) </w:t>
+      </w:r>
+      <w:proofErr w:type="gramStart"/>
+      <w:r>
+        <w:t>udbydere i nærheden af hvor data skal bruges.</w:t>
+      </w:r>
+      <w:proofErr w:type="gramEnd"/>
+      <w:r>
+        <w:t xml:space="preserve"> F.eks. hvis det skal bruges i Danmark vil man vælge en i Danmark eller som minimum i Europa.</w:t>
       </w:r>
     </w:p>
     <w:p>
@@ -2446,12 +2457,14 @@
     </w:p>
     <w:p>
       <w:pPr>
-        <w:pStyle w:val="Overskrift3"/>
-      </w:pPr>
+        <w:pStyle w:val="Overskrift4"/>
+      </w:pPr>
+      <w:bookmarkStart w:id="13" w:name="_Toc342052674"/>
       <w:proofErr w:type="spellStart"/>
       <w:r>
         <w:t>Security</w:t>
       </w:r>
+      <w:bookmarkEnd w:id="13"/>
       <w:proofErr w:type="spellEnd"/>
     </w:p>
     <w:p>
@@ -2467,12 +2480,14 @@
     </w:p>
     <w:p>
       <w:pPr>
-        <w:pStyle w:val="Overskrift3"/>
-      </w:pPr>
+        <w:pStyle w:val="Overskrift4"/>
+      </w:pPr>
+      <w:bookmarkStart w:id="14" w:name="_Toc342052675"/>
       <w:proofErr w:type="spellStart"/>
       <w:r>
         <w:t>Testability</w:t>
       </w:r>
+      <w:bookmarkEnd w:id="14"/>
       <w:proofErr w:type="spellEnd"/>
     </w:p>
     <w:p>
@@ -2533,12 +2548,14 @@
     </w:p>
     <w:p>
       <w:pPr>
-        <w:pStyle w:val="Overskrift3"/>
-      </w:pPr>
+        <w:pStyle w:val="Overskrift4"/>
+      </w:pPr>
+      <w:bookmarkStart w:id="15" w:name="_Toc342052676"/>
       <w:proofErr w:type="spellStart"/>
       <w:r>
         <w:t>Usability</w:t>
       </w:r>
+      <w:bookmarkEnd w:id="15"/>
       <w:proofErr w:type="spellEnd"/>
     </w:p>
     <w:p>
@@ -2685,11 +2702,12 @@
     </w:p>
     <w:p>
       <w:pPr>
-        <w:pStyle w:val="Overskrift3"/>
+        <w:pStyle w:val="Overskrift4"/>
         <w:rPr>
           <w:lang w:val="en-US"/>
         </w:rPr>
       </w:pPr>
+      <w:bookmarkStart w:id="16" w:name="_Toc342052677"/>
       <w:proofErr w:type="spellStart"/>
       <w:r>
         <w:rPr>
@@ -2697,6 +2715,7 @@
         </w:rPr>
         <w:t>Anomalities</w:t>
       </w:r>
+      <w:bookmarkEnd w:id="16"/>
       <w:proofErr w:type="spellEnd"/>
     </w:p>
     <w:p>
@@ -2750,11 +2769,13 @@
       <w:pPr>
         <w:pStyle w:val="Overskrift2"/>
       </w:pPr>
-      <w:bookmarkStart w:id="4" w:name="_Toc342031626"/>
+      <w:bookmarkStart w:id="17" w:name="_Toc342052678"/>
+      <w:bookmarkStart w:id="18" w:name="_Toc342052794"/>
       <w:r>
         <w:t>3. Telemedicin i skyen</w:t>
       </w:r>
-      <w:bookmarkEnd w:id="4"/>
+      <w:bookmarkEnd w:id="17"/>
+      <w:bookmarkEnd w:id="18"/>
     </w:p>
     <w:p>
       <w:pPr>
@@ -4042,7 +4063,8 @@
       <w:pPr>
         <w:pStyle w:val="Overskrift2"/>
       </w:pPr>
-      <w:bookmarkStart w:id="5" w:name="_Toc342031627"/>
+      <w:bookmarkStart w:id="19" w:name="_Toc342052679"/>
+      <w:bookmarkStart w:id="20" w:name="_Toc342052795"/>
       <w:r>
         <w:t xml:space="preserve">4. TM12 i </w:t>
       </w:r>
@@ -4050,7 +4072,8 @@
       <w:r>
         <w:t>PaaS</w:t>
       </w:r>
-      <w:bookmarkEnd w:id="5"/>
+      <w:bookmarkEnd w:id="19"/>
+      <w:bookmarkEnd w:id="20"/>
       <w:proofErr w:type="spellEnd"/>
     </w:p>
     <w:p>
@@ -4888,11 +4911,13 @@
       <w:pPr>
         <w:pStyle w:val="Overskrift1"/>
       </w:pPr>
-      <w:bookmarkStart w:id="6" w:name="_Toc342031628"/>
+      <w:bookmarkStart w:id="21" w:name="_Toc342052680"/>
+      <w:bookmarkStart w:id="22" w:name="_Toc342052796"/>
       <w:r>
         <w:t>Part 2</w:t>
       </w:r>
-      <w:bookmarkEnd w:id="6"/>
+      <w:bookmarkEnd w:id="21"/>
+      <w:bookmarkEnd w:id="22"/>
     </w:p>
     <w:p>
       <w:pPr>
@@ -5064,7 +5089,6 @@
           <w:lang w:val="en-US"/>
         </w:rPr>
       </w:pPr>
-      <w:proofErr w:type="spellStart"/>
       <w:r>
         <w:rPr>
           <w:rFonts w:ascii="Verdana" w:hAnsi="Verdana"/>
@@ -5073,18 +5097,7 @@
           <w:szCs w:val="17"/>
           <w:lang w:val="en-US"/>
         </w:rPr>
-        <w:t>Apply</w:t>
-      </w:r>
-      <w:proofErr w:type="spellEnd"/>
-      <w:r>
-        <w:rPr>
-          <w:rFonts w:ascii="Verdana" w:hAnsi="Verdana"/>
-          <w:color w:val="000000"/>
-          <w:sz w:val="17"/>
-          <w:szCs w:val="17"/>
-          <w:lang w:val="en-US"/>
-        </w:rPr>
-        <w:t xml:space="preserve"> the </w:t>
+        <w:t xml:space="preserve">Apply the </w:t>
       </w:r>
       <w:proofErr w:type="spellStart"/>
       <w:r>
@@ -5215,24 +5228,891 @@
     <w:p>
       <w:pPr>
         <w:pStyle w:val="Overskrift2"/>
+      </w:pPr>
+      <w:bookmarkStart w:id="23" w:name="_Toc342052681"/>
+      <w:bookmarkStart w:id="24" w:name="_Toc342052797"/>
+      <w:r>
+        <w:t>ATAM</w:t>
+      </w:r>
+      <w:bookmarkEnd w:id="23"/>
+      <w:bookmarkEnd w:id="24"/>
+    </w:p>
+    <w:p/>
+    <w:p>
+      <w:pPr>
+        <w:pStyle w:val="Overskrift3"/>
+      </w:pPr>
+      <w:bookmarkStart w:id="25" w:name="_Toc342052682"/>
+      <w:bookmarkStart w:id="26" w:name="_Toc342052798"/>
+      <w:r>
+        <w:t>1. Tilpasning til TM12</w:t>
+      </w:r>
+      <w:bookmarkEnd w:id="25"/>
+      <w:bookmarkEnd w:id="26"/>
+    </w:p>
+    <w:p>
+      <w:pPr>
+        <w:spacing w:after="0"/>
+      </w:pPr>
+      <w:r>
+        <w:t>ATAM procedure ville faktisk passe</w:t>
+      </w:r>
+      <w:r>
+        <w:t xml:space="preserve"> ganske godt til et system som TM12. TM12 er et system med en klar kundegruppe og dermed også </w:t>
+      </w:r>
+      <w:proofErr w:type="spellStart"/>
+      <w:r>
+        <w:t>forretningsmål</w:t>
+      </w:r>
+      <w:proofErr w:type="spellEnd"/>
+      <w:r>
+        <w:t xml:space="preserve"> (business drivers). </w:t>
+      </w:r>
+    </w:p>
+    <w:p>
+      <w:pPr>
+        <w:spacing w:after="0"/>
+      </w:pPr>
+    </w:p>
+    <w:p>
+      <w:pPr>
+        <w:spacing w:after="0"/>
+      </w:pPr>
+      <w:r>
+        <w:t xml:space="preserve">Det er dog vigtigt at se på hvordan organisationen bag projektet er opbygget, og hvilke </w:t>
+      </w:r>
+      <w:proofErr w:type="spellStart"/>
+      <w:r>
+        <w:t>stakeholders</w:t>
+      </w:r>
+      <w:proofErr w:type="spellEnd"/>
+      <w:r>
+        <w:t xml:space="preserve"> der er til rådighed. </w:t>
+      </w:r>
+    </w:p>
+    <w:p>
+      <w:pPr>
+        <w:spacing w:after="0"/>
+      </w:pPr>
+    </w:p>
+    <w:p>
+      <w:pPr>
+        <w:spacing w:after="0"/>
+      </w:pPr>
+      <w:r>
+        <w:t xml:space="preserve">Hvis vi tager udgangspunkt i virkeligheden så er TM12 et universitetsprojekt. </w:t>
+      </w:r>
+    </w:p>
+    <w:p>
+      <w:pPr>
+        <w:spacing w:after="0"/>
+      </w:pPr>
+    </w:p>
+    <w:p>
+      <w:pPr>
+        <w:spacing w:after="0"/>
+      </w:pPr>
+      <w:r>
+        <w:t xml:space="preserve">Ud fra dette er der to muligheder. Enten at den oprindelige arkitekt (underviser og/eller studerende) går ud og finder en køber som er villig til at købe produktet når det er udviklet og at investere i udviklingen (betale på forskud), eller at der søges om midler til selv at implementere projektet, for derefter at forsøge at sælge projektet. </w:t>
+      </w:r>
+    </w:p>
+    <w:p>
+      <w:pPr>
+        <w:spacing w:after="0"/>
+      </w:pPr>
+    </w:p>
+    <w:p>
+      <w:pPr>
+        <w:spacing w:after="0"/>
+      </w:pPr>
+      <w:r>
+        <w:t>I det første scenarie er der naturligvis en klar kunde (</w:t>
+      </w:r>
+      <w:proofErr w:type="spellStart"/>
+      <w:r>
+        <w:t>stakeholder</w:t>
+      </w:r>
+      <w:proofErr w:type="spellEnd"/>
+      <w:r>
+        <w:t xml:space="preserve">), som også vil kunne hjælpe med scenarier og domænekendskab. I det andet scenarie vil det være nødvendigt at indhente den nødvendige </w:t>
+      </w:r>
+      <w:proofErr w:type="spellStart"/>
+      <w:r>
+        <w:t>domæne-viden</w:t>
+      </w:r>
+      <w:proofErr w:type="spellEnd"/>
+      <w:r>
+        <w:t xml:space="preserve"> udefra (læger, patienter, sygeplejere, …). Der er faktisk fordele og ulemper ved begge dele. Hvis der er én stor klar kunde kan det være problematisk at skulle afholde et åbent arkitektur </w:t>
+      </w:r>
+      <w:proofErr w:type="spellStart"/>
+      <w:r>
+        <w:t>review</w:t>
+      </w:r>
+      <w:proofErr w:type="spellEnd"/>
+      <w:r>
+        <w:t xml:space="preserve"> som der lægges op til i ATAM. Det er de færreste der synes godt om at skulle udstille evt. fejl og mangler overfor kunden. Og selv om kunden er repræsenteret via brugere (patienter, læger, mm.) så er det stadig folk der har adgang til kunden, og de vil derfor kunne fortælle om evt. fejl og mangler. Samtidig er det ofte tilfældet at når arkitekturen er skrevet så indeholder den enormt mange ressourcer i form af rationaler over forsøg og eksperimenter som viste sig ikke at være en god ide. Dette betyder at arkitekturen indeholder en hel del værdi, som en teknisk kyndig (og kynisk) kunde kunne spare ved ”bare” at implementere arkitekturen selv. Dette kan delvist undgås ved at anvende ”egne” domæne specialister – men her kan det være svært at adskille </w:t>
+      </w:r>
+      <w:proofErr w:type="spellStart"/>
+      <w:r>
+        <w:t>nice-to-have</w:t>
+      </w:r>
+      <w:proofErr w:type="spellEnd"/>
+      <w:r>
+        <w:t xml:space="preserve"> fra </w:t>
+      </w:r>
+      <w:proofErr w:type="spellStart"/>
+      <w:r>
+        <w:t>need-to-have</w:t>
+      </w:r>
+      <w:proofErr w:type="spellEnd"/>
+      <w:r>
+        <w:t>, da en domæne-specialist (i modsætning til en kunde), ikke har pungen fremme, og det derfor ikke koster noget at prioritere et ønske foran et andet.</w:t>
+      </w:r>
+    </w:p>
+    <w:p>
+      <w:pPr>
+        <w:spacing w:after="0"/>
+      </w:pPr>
+    </w:p>
+    <w:p>
+      <w:pPr>
+        <w:spacing w:after="0"/>
+      </w:pPr>
+      <w:r>
+        <w:t xml:space="preserve">Vi vil dog se bort fra disse risici og kun fokusere på ønsket om at opnå en god arkitektur. I det tilfælde kikker vi på hvad der er nødvendigt. Første gang man høre om ATAM virker den som en relativt stor procedure, men efter vi har læst lidt op på den er vi kommet frem til at det ikke nødvendigvis behøver at være tilfældet. </w:t>
+      </w:r>
+    </w:p>
+    <w:p>
+      <w:pPr>
+        <w:spacing w:after="0"/>
+      </w:pPr>
+    </w:p>
+    <w:p>
+      <w:pPr>
+        <w:spacing w:after="0"/>
+      </w:pPr>
+      <w:r>
+        <w:t>ATAM ynder at have en del bogholderifunktioner (</w:t>
+      </w:r>
+      <w:proofErr w:type="spellStart"/>
+      <w:r>
+        <w:t>tidstager</w:t>
+      </w:r>
+      <w:proofErr w:type="spellEnd"/>
+      <w:r>
+        <w:t xml:space="preserve">, </w:t>
+      </w:r>
+      <w:proofErr w:type="spellStart"/>
+      <w:r>
+        <w:t>schribe</w:t>
+      </w:r>
+      <w:proofErr w:type="spellEnd"/>
+      <w:r>
+        <w:t>, …), og her vil vi mene at man med fordel kan skære ned på antallet. En enkelt referent burde kunne gøre det. At gøre brug af et professionelt ATAM konsulentbureau er nok også oftest at skyde over målet – så komplekst er det heller ikke, men da bogens forfatter er ATAM konsulent (og så meget tjener man heller ikke på at skrive software bøger), er det selvfølgelig forståeligt nok. Vi vil derfor anbefale at man kan udpege en intern arkitekt fra et andet projekt til at varetage denne rolle.</w:t>
+      </w:r>
+    </w:p>
+    <w:p>
+      <w:pPr>
+        <w:spacing w:after="0"/>
+      </w:pPr>
+    </w:p>
+    <w:p>
+      <w:pPr>
+        <w:spacing w:after="0"/>
+      </w:pPr>
+      <w:r>
+        <w:t xml:space="preserve">I Part 1 mødes projekt leder og arkitekt m.m. og aftaler </w:t>
+      </w:r>
+      <w:proofErr w:type="spellStart"/>
+      <w:r>
+        <w:t>stakeholders</w:t>
+      </w:r>
+      <w:proofErr w:type="spellEnd"/>
+      <w:r>
+        <w:t xml:space="preserve"> og hvornår der kan aftales et møde og hvem der skal deltage (eksperter, domænekyndige, …) samt hvad der skal sendes ud i forvejen af arkitekturdokumentation. Dette er et nødvendigt og uundgåeligt trin, da der jo skal findes en mødedag. Det vil dog være muligt at skære lidt i mødedeltagelsen, men faktisk vil det være nødvendigt med mindst projektlederen og arkitekten.</w:t>
+      </w:r>
+    </w:p>
+    <w:p>
+      <w:pPr>
+        <w:spacing w:after="0"/>
+      </w:pPr>
+    </w:p>
+    <w:p>
+      <w:pPr>
+        <w:spacing w:after="0"/>
+      </w:pPr>
+      <w:r>
+        <w:lastRenderedPageBreak/>
+        <w:t xml:space="preserve">Part 2 omhandler selve analysen. Her har ATAM valgt at splitte den op i 3 separate møder, og det kan nemt virke som rigtig meget, men efter at have tænkt lidt over det så er det faktisk ikke tilfældet. </w:t>
+      </w:r>
+    </w:p>
+    <w:p>
+      <w:pPr>
+        <w:spacing w:after="0"/>
+      </w:pPr>
+    </w:p>
+    <w:p>
+      <w:pPr>
+        <w:spacing w:after="0"/>
+      </w:pPr>
+      <w:r>
+        <w:t>Det første møde fokuserer på de rent tekniske aspekter (dog altid med en forretningsvinkel) hvor arkitekten og arkitekturspecialister (</w:t>
+      </w:r>
+      <w:proofErr w:type="spellStart"/>
+      <w:r>
+        <w:t>evaluation</w:t>
+      </w:r>
+      <w:proofErr w:type="spellEnd"/>
+      <w:r>
+        <w:t xml:space="preserve"> team) deltager sammen med projektleder og projektchef samt andre projekt ansvarlige. Dette giver god mening, da de rent tekniske aspekter er vigtige at få klarlagt, og disse aspekter er ikke interessante for kunde eller andre </w:t>
+      </w:r>
+      <w:proofErr w:type="spellStart"/>
+      <w:r>
+        <w:t>stakeholders</w:t>
+      </w:r>
+      <w:proofErr w:type="spellEnd"/>
+      <w:r>
+        <w:t xml:space="preserve">. Der er måske mangler i dokumentationen, eller detaljerne omkring valg af </w:t>
+      </w:r>
+      <w:proofErr w:type="spellStart"/>
+      <w:r>
+        <w:t>architectual</w:t>
+      </w:r>
+      <w:proofErr w:type="spellEnd"/>
+      <w:r>
+        <w:t xml:space="preserve"> drivers skal diskuteres. Det der kommer ud af mødet er en mere klarlagt arkitektur.</w:t>
+      </w:r>
+    </w:p>
+    <w:p>
+      <w:pPr>
+        <w:spacing w:after="0"/>
+      </w:pPr>
+    </w:p>
+    <w:p>
+      <w:pPr>
+        <w:spacing w:after="0"/>
+      </w:pPr>
+      <w:r>
+        <w:t xml:space="preserve">Denne arkitektur renskrives og klarlægges før andet møde hvor </w:t>
+      </w:r>
+      <w:proofErr w:type="spellStart"/>
+      <w:r>
+        <w:t>stakeholders</w:t>
+      </w:r>
+      <w:proofErr w:type="spellEnd"/>
+      <w:r>
+        <w:t xml:space="preserve"> er med. De vil blive forlagt arkitekturen og resultatet fra første møde, og vil nu kunne komme med yderligere kommentarer og forslag.</w:t>
+      </w:r>
+    </w:p>
+    <w:p>
+      <w:pPr>
+        <w:spacing w:after="0"/>
+      </w:pPr>
+    </w:p>
+    <w:p>
+      <w:pPr>
+        <w:spacing w:after="0"/>
+      </w:pPr>
+      <w:r>
+        <w:t>Efter mødet bliver der samlet op på dokumentationen og der holdes et tredje møde hvor resultaterne fra andet møde præsenteres for samme team som var til mødet. Dette giver en god mulighed for at sikre at der er fuld enighed omkring resultatet og snakke det igennem en sidste gang.</w:t>
+      </w:r>
+    </w:p>
+    <w:p>
+      <w:pPr>
+        <w:spacing w:after="0"/>
+      </w:pPr>
+    </w:p>
+    <w:p>
+      <w:pPr>
+        <w:spacing w:after="0"/>
+      </w:pPr>
+      <w:r>
+        <w:t xml:space="preserve">Dette lyder måske som mange møder, men hvis man skære ind til benet og kun afholder 1 møde vil det betyde at </w:t>
+      </w:r>
+      <w:proofErr w:type="spellStart"/>
+      <w:r>
+        <w:t>stakeholders</w:t>
+      </w:r>
+      <w:proofErr w:type="spellEnd"/>
+      <w:r>
+        <w:t xml:space="preserve"> (og kunden) skal sidde med under det meget tekniske møde, og sandsynligvis blive både forvirrede og trætte inden man er kommet frem til den del de kan hjælpe med. Der er en stor risiko for at de ender med at sige: ”hvorfor er vi her?”. Samtidig hvis man dropper tredje møde og bare udsender resultatet som en rapport så er der 99,</w:t>
+      </w:r>
+      <w:proofErr w:type="gramStart"/>
+      <w:r>
+        <w:t>9%</w:t>
+      </w:r>
+      <w:proofErr w:type="gramEnd"/>
+      <w:r>
+        <w:t xml:space="preserve"> sandsynlighed for at rapporten aldrig bliver læst af </w:t>
+      </w:r>
+      <w:proofErr w:type="spellStart"/>
+      <w:r>
+        <w:t>stakeholders</w:t>
+      </w:r>
+      <w:proofErr w:type="spellEnd"/>
+      <w:r>
+        <w:t>, og fejl og misforståelser vil derfor kunne forblive i rapporten, som arkitekten og projektlederen vil arbejde ud fra. Samtidig er der en risiko for at heller ikke arkitekten læser rapporten, da de jo var med til mødet, og så kan der også her være uoverensstemmelser mellem rapporten og det arkitekten arbejder ud fra. Af disse grunde er det en fordel at afholde de tre separate møder.</w:t>
+      </w:r>
+    </w:p>
+    <w:p>
+      <w:pPr>
+        <w:spacing w:after="0"/>
+      </w:pPr>
+    </w:p>
+    <w:p>
+      <w:pPr>
+        <w:spacing w:after="0"/>
+      </w:pPr>
+      <w:r>
+        <w:t xml:space="preserve">På selve møderne er der også en del trin i ATAM. Til møde 1 (i part 2) starter man med at præsentere ATAM så man ved hvad man skal i gang med. Hvis man i forvejen er bekendt med ATAM kan dette naturligvis droppes. Derefter præsenteres </w:t>
+      </w:r>
+      <w:proofErr w:type="spellStart"/>
+      <w:r>
+        <w:t>forretningsmål</w:t>
+      </w:r>
+      <w:proofErr w:type="spellEnd"/>
+      <w:r>
+        <w:t xml:space="preserve"> (business drivers). Dette mener vi er vigtigt, da der alt for ofte bliver fokuseret mere på design og arkitektur, men uden at tænke på om det er nødvendigt. Derefter præsenteres arkitekturen. Selv om de er sendt arkitekturdokumenter ud, er dette vigtigt så alle har samme forståelse af arkitekturen. Derefter genereres et </w:t>
+      </w:r>
+      <w:proofErr w:type="spellStart"/>
+      <w:r>
+        <w:t>utility</w:t>
+      </w:r>
+      <w:proofErr w:type="spellEnd"/>
+      <w:r>
+        <w:t xml:space="preserve"> </w:t>
+      </w:r>
+      <w:proofErr w:type="spellStart"/>
+      <w:r>
+        <w:t>tree</w:t>
+      </w:r>
+      <w:proofErr w:type="spellEnd"/>
+      <w:r>
+        <w:t xml:space="preserve">, som giver et godt overblik over hvilke scenarier og hvilke kvalitets attributter der er og hvor vigtige de er (sorteret efter vigtighed og kompleksitet). Dette giver god mening, og er en udmærket måde at analysere arkitekturen. Derefter analyseres den </w:t>
+      </w:r>
+      <w:proofErr w:type="spellStart"/>
+      <w:r>
+        <w:t>arkitekturelle</w:t>
+      </w:r>
+      <w:proofErr w:type="spellEnd"/>
+      <w:r>
+        <w:t xml:space="preserve"> fremgangsmåde (</w:t>
+      </w:r>
+      <w:proofErr w:type="spellStart"/>
+      <w:r>
+        <w:t>architecturel</w:t>
+      </w:r>
+      <w:proofErr w:type="spellEnd"/>
+      <w:r>
+        <w:t xml:space="preserve"> approach). Dette er en god måde at identificere </w:t>
+      </w:r>
+      <w:proofErr w:type="spellStart"/>
+      <w:r>
+        <w:t>patterns</w:t>
+      </w:r>
+      <w:proofErr w:type="spellEnd"/>
+      <w:r>
+        <w:t xml:space="preserve"> og til at vurdere om disse spiller godt sammen, om de modarbejder hinanden, og om de er korrekte i forhold til de business drivers der er vigtige og de </w:t>
+      </w:r>
+      <w:proofErr w:type="spellStart"/>
+      <w:r>
+        <w:t>quality</w:t>
+      </w:r>
+      <w:proofErr w:type="spellEnd"/>
+      <w:r>
+        <w:t xml:space="preserve"> </w:t>
+      </w:r>
+      <w:proofErr w:type="spellStart"/>
+      <w:r>
+        <w:t>attributes</w:t>
+      </w:r>
+      <w:proofErr w:type="spellEnd"/>
+      <w:r>
+        <w:t xml:space="preserve"> der er prioriteret. Også dette er et trin der er værd at tage med.</w:t>
+      </w:r>
+    </w:p>
+    <w:p>
+      <w:pPr>
+        <w:spacing w:after="0"/>
+      </w:pPr>
+    </w:p>
+    <w:p>
+      <w:pPr>
+        <w:spacing w:after="0"/>
+      </w:pPr>
+      <w:r>
+        <w:t xml:space="preserve">Til møde 2 starter man med at beskrive ATAM, hvilket giver god mening da det er sandsynligt at </w:t>
+      </w:r>
+      <w:proofErr w:type="spellStart"/>
+      <w:r>
+        <w:t>stakeholders</w:t>
+      </w:r>
+      <w:proofErr w:type="spellEnd"/>
+      <w:r>
+        <w:t xml:space="preserve"> ikke kender metoder. Derefter gennemgås resultatet af møde 1, hvilket betyder at alle får den renskrevne opdaterede arkitektur, </w:t>
+      </w:r>
+      <w:proofErr w:type="spellStart"/>
+      <w:r>
+        <w:t>quality</w:t>
+      </w:r>
+      <w:proofErr w:type="spellEnd"/>
+      <w:r>
+        <w:t xml:space="preserve"> </w:t>
+      </w:r>
+      <w:proofErr w:type="spellStart"/>
+      <w:r>
+        <w:t>attributes</w:t>
+      </w:r>
+      <w:proofErr w:type="spellEnd"/>
+      <w:r>
+        <w:t xml:space="preserve"> og scenarier. Dette er også vigtigt så der er samme </w:t>
+      </w:r>
+      <w:r>
+        <w:lastRenderedPageBreak/>
+        <w:t xml:space="preserve">udgangspunkt og forståelse. Derefter er der en brainstorm hvor </w:t>
+      </w:r>
+      <w:proofErr w:type="spellStart"/>
+      <w:r>
+        <w:t>stakeholders</w:t>
+      </w:r>
+      <w:proofErr w:type="spellEnd"/>
+      <w:r>
+        <w:t xml:space="preserve"> kan komme med yderligere scenarier, hvilket er yderst vigtigt da de har en helt anden indsigt i brug og domæne. Dernæst forklarer arkitekten hvordan arkitekturen kan klare disse scenarier, hvilket giver dem en mulighed for at kommentarer løsningen og arkitekten kan overveje om det er den bedste løsning. </w:t>
+      </w:r>
+    </w:p>
+    <w:p>
+      <w:pPr>
+        <w:spacing w:after="0"/>
+      </w:pPr>
+    </w:p>
+    <w:p>
+      <w:pPr>
+        <w:spacing w:after="0"/>
+      </w:pPr>
+      <w:r>
+        <w:t xml:space="preserve">Dernæst samles dette til en rapport som præsenteres til et tredje møde, hvor </w:t>
+      </w:r>
+      <w:proofErr w:type="spellStart"/>
+      <w:r>
+        <w:t>stakeholders</w:t>
+      </w:r>
+      <w:proofErr w:type="spellEnd"/>
+      <w:r>
+        <w:t xml:space="preserve"> og arkitekt kan ”sign of” på arkitekturen, og alle har nu en fælles forståelse af arkitekturen, business drivers og prioritering.</w:t>
+      </w:r>
+    </w:p>
+    <w:p>
+      <w:pPr>
+        <w:spacing w:after="0"/>
+      </w:pPr>
+    </w:p>
+    <w:p>
+      <w:pPr>
+        <w:spacing w:after="0"/>
+      </w:pPr>
+      <w:r>
+        <w:t>Vores anbefaling er altså følgende:</w:t>
+      </w:r>
+    </w:p>
+    <w:p>
+      <w:pPr>
+        <w:spacing w:after="0"/>
+      </w:pPr>
+    </w:p>
+    <w:p>
+      <w:pPr>
+        <w:pStyle w:val="Listeafsnit"/>
+        <w:numPr>
+          <w:ilvl w:val="0"/>
+          <w:numId w:val="8"/>
+        </w:numPr>
+        <w:spacing w:after="0"/>
+      </w:pPr>
+      <w:r>
+        <w:t>Anvend en intern arkitekt fra et andet projekt i stedet for et konsulentbureau.</w:t>
+      </w:r>
+    </w:p>
+    <w:p>
+      <w:pPr>
+        <w:pStyle w:val="Listeafsnit"/>
+        <w:numPr>
+          <w:ilvl w:val="0"/>
+          <w:numId w:val="8"/>
+        </w:numPr>
+        <w:spacing w:after="0"/>
+      </w:pPr>
+      <w:r>
+        <w:t xml:space="preserve">Følge ATAM som </w:t>
+      </w:r>
+      <w:proofErr w:type="gramStart"/>
+      <w:r>
+        <w:t>beskrevet</w:t>
+      </w:r>
+      <w:proofErr w:type="gramEnd"/>
+      <w:r>
+        <w:t xml:space="preserve"> ovenfor.</w:t>
+      </w:r>
+    </w:p>
+    <w:p/>
+    <w:p>
+      <w:pPr>
+        <w:pStyle w:val="Overskrift3"/>
+      </w:pPr>
+      <w:bookmarkStart w:id="27" w:name="_Toc342052683"/>
+      <w:bookmarkStart w:id="28" w:name="_Toc342052799"/>
+      <w:r>
+        <w:t>2. ATAM og QAW</w:t>
+      </w:r>
+      <w:bookmarkEnd w:id="27"/>
+      <w:bookmarkEnd w:id="28"/>
+    </w:p>
+    <w:p>
+      <w:pPr>
+        <w:spacing w:after="0"/>
+      </w:pPr>
+      <w:r>
+        <w:t xml:space="preserve">Først og fremmest er det vigtigt at forstå at QAW og ATAM ikke er konkurrenter, men derimod komplementere hinanden. Dette skyldes at QAW og ATAM udføres på forskellige tidspunkter. QAW udføres før der er en arkitektur og anvendes til at genererer de kvalitetsattributter og </w:t>
+      </w:r>
+      <w:proofErr w:type="spellStart"/>
+      <w:r>
+        <w:t>forretningsmål</w:t>
+      </w:r>
+      <w:proofErr w:type="spellEnd"/>
+      <w:r>
+        <w:t xml:space="preserve"> (business drivers) der skal bruges til at drive udviklingen af arkitekturen. ATAM udføres lidt senere når det første udkast til en arkitektur er klar. </w:t>
+      </w:r>
+    </w:p>
+    <w:p>
+      <w:pPr>
+        <w:spacing w:after="0"/>
+      </w:pPr>
+    </w:p>
+    <w:p>
+      <w:pPr>
+        <w:spacing w:after="0"/>
+      </w:pPr>
+      <w:r>
+        <w:t xml:space="preserve">Når dette er sagt så er der dog rigtig mange ligheder mellem de to processer. Faktisk kan man med lidt god vilje sige at QAW er ATAM uden den </w:t>
+      </w:r>
+      <w:proofErr w:type="spellStart"/>
+      <w:r>
+        <w:t>arkitekturelle</w:t>
+      </w:r>
+      <w:proofErr w:type="spellEnd"/>
+      <w:r>
+        <w:t xml:space="preserve"> fremgangsmåde (</w:t>
+      </w:r>
+      <w:proofErr w:type="spellStart"/>
+      <w:r>
+        <w:t>architecturel</w:t>
+      </w:r>
+      <w:proofErr w:type="spellEnd"/>
+      <w:r>
+        <w:t xml:space="preserve"> approach), hvilket giver god mening for hvis der ikke foreligger en arkitektur er det svært at analysere den. ATAM lægger også op til en lidt mere formel struktur, hvilket også giver god mening, da der jo netop foreligger en arkitektur at tage udgangspunkt i.</w:t>
+      </w:r>
+    </w:p>
+    <w:p>
+      <w:pPr>
+        <w:spacing w:after="0"/>
+      </w:pPr>
+    </w:p>
+    <w:p>
+      <w:pPr>
+        <w:spacing w:after="0"/>
+      </w:pPr>
+      <w:r>
+        <w:t xml:space="preserve">Disse ligheder gør også at hvis der er udført en QAW vil det være betydeligt enklere at udføre en ATAM. </w:t>
+      </w:r>
+    </w:p>
+    <w:p>
+      <w:pPr>
+        <w:spacing w:after="0"/>
+      </w:pPr>
+    </w:p>
+    <w:p>
+      <w:pPr>
+        <w:spacing w:after="0"/>
+      </w:pPr>
+      <w:r>
+        <w:t xml:space="preserve">Den første del af ATAM skal stadig udføres. Der skal udvælges hvilke arkitekturdokumenter der skal sendes ud og hvem der skal deltage. Denne del vil dog være betydeligt kortere da man kender </w:t>
+      </w:r>
+      <w:proofErr w:type="spellStart"/>
+      <w:r>
+        <w:t>stakeholders</w:t>
+      </w:r>
+      <w:proofErr w:type="spellEnd"/>
+      <w:r>
+        <w:t xml:space="preserve"> fra QAW, så det er mest et spørgsmål om at vurdere om der skal inviteres flere eller andre </w:t>
+      </w:r>
+      <w:proofErr w:type="spellStart"/>
+      <w:r>
+        <w:t>stakeholders</w:t>
+      </w:r>
+      <w:proofErr w:type="spellEnd"/>
+      <w:r>
+        <w:t xml:space="preserve">. </w:t>
+      </w:r>
+    </w:p>
+    <w:p>
+      <w:pPr>
+        <w:spacing w:after="0"/>
+      </w:pPr>
+    </w:p>
+    <w:p>
+      <w:pPr>
+        <w:spacing w:after="0"/>
+      </w:pPr>
+      <w:r>
+        <w:t xml:space="preserve">Da </w:t>
+      </w:r>
+      <w:proofErr w:type="spellStart"/>
+      <w:r>
+        <w:t>stakeholders</w:t>
+      </w:r>
+      <w:proofErr w:type="spellEnd"/>
+      <w:r>
+        <w:t xml:space="preserve"> har været med til QAW ved de godt hvad der venter og introduktioner kan derfor gøres korte. Nye </w:t>
+      </w:r>
+      <w:proofErr w:type="spellStart"/>
+      <w:r>
+        <w:t>stakeholders</w:t>
+      </w:r>
+      <w:proofErr w:type="spellEnd"/>
+      <w:r>
+        <w:t xml:space="preserve"> eller deltagere vil dog skulle informeres. </w:t>
+      </w:r>
+    </w:p>
+    <w:p>
+      <w:pPr>
+        <w:spacing w:after="0"/>
+      </w:pPr>
+    </w:p>
+    <w:p>
+      <w:pPr>
+        <w:spacing w:after="0"/>
+      </w:pPr>
+      <w:r>
+        <w:t xml:space="preserve">Efter en QAW foreligger der en masse scenarier, og disse kan man med fordel tage udgangspunkt i. Det betyder at mødet mere vil omhandler om der har været ændringer i de præmisser der lå til grund for QAW, eller dennes konklusion (hvilke business drivers er der og hvilke kvalitetsattributter og hvad er deres prioritering). </w:t>
+      </w:r>
+    </w:p>
+    <w:p>
+      <w:pPr>
+        <w:spacing w:after="0"/>
+      </w:pPr>
+    </w:p>
+    <w:p>
+      <w:pPr>
+        <w:spacing w:after="0"/>
+      </w:pPr>
+      <w:r>
+        <w:t xml:space="preserve">Den/de personer der skal analyserer arkitekturen har også et rigtig godt udgangspunkt da scenarier, kvalitetsattributter og business drivers er defineret. Det er naturligvis muligt at </w:t>
+      </w:r>
+      <w:proofErr w:type="spellStart"/>
+      <w:r>
+        <w:t>stakeholders</w:t>
+      </w:r>
+      <w:proofErr w:type="spellEnd"/>
+      <w:r>
+        <w:t xml:space="preserve"> har skiftet </w:t>
+      </w:r>
+      <w:r>
+        <w:lastRenderedPageBreak/>
+        <w:t xml:space="preserve">prioritering, men da scenarierne er skrevet vil det være betydeligt nemmere at sige: ”Nej, det er alligevel ikke vigtigt” eller ”Det må vi hellere prioritere op”. </w:t>
+      </w:r>
+    </w:p>
+    <w:p>
+      <w:pPr>
+        <w:spacing w:after="0"/>
+      </w:pPr>
+    </w:p>
+    <w:p>
+      <w:pPr>
+        <w:spacing w:after="0"/>
+      </w:pPr>
+      <w:r>
+        <w:t xml:space="preserve">En </w:t>
+      </w:r>
+      <w:proofErr w:type="gramStart"/>
+      <w:r>
+        <w:t>ATAM  efter</w:t>
+      </w:r>
+      <w:proofErr w:type="gramEnd"/>
+      <w:r>
+        <w:t xml:space="preserve"> en QAW bliver altså et spørgsmål om at:</w:t>
+      </w:r>
+    </w:p>
+    <w:p>
+      <w:pPr>
+        <w:pStyle w:val="Listeafsnit"/>
+        <w:numPr>
+          <w:ilvl w:val="0"/>
+          <w:numId w:val="9"/>
+        </w:numPr>
+        <w:spacing w:after="0"/>
+      </w:pPr>
+      <w:r>
+        <w:t xml:space="preserve">Gennemgå og tilrette de eksisterende scenarier, business drivers og </w:t>
+      </w:r>
+      <w:proofErr w:type="spellStart"/>
+      <w:r>
+        <w:t>quality</w:t>
+      </w:r>
+      <w:proofErr w:type="spellEnd"/>
+      <w:r>
+        <w:t xml:space="preserve"> </w:t>
+      </w:r>
+      <w:proofErr w:type="spellStart"/>
+      <w:r>
+        <w:t>attributes</w:t>
+      </w:r>
+      <w:proofErr w:type="spellEnd"/>
+      <w:r>
+        <w:t xml:space="preserve"> samt tilføje nye hvis nødvendigt. </w:t>
+      </w:r>
+    </w:p>
+    <w:p>
+      <w:pPr>
+        <w:pStyle w:val="Listeafsnit"/>
+        <w:numPr>
+          <w:ilvl w:val="0"/>
+          <w:numId w:val="9"/>
+        </w:numPr>
+        <w:spacing w:after="0"/>
+      </w:pPr>
+      <w:r>
+        <w:t xml:space="preserve">Foretage analyse af </w:t>
+      </w:r>
+      <w:proofErr w:type="spellStart"/>
+      <w:r>
+        <w:t>architecturel</w:t>
+      </w:r>
+      <w:proofErr w:type="spellEnd"/>
+      <w:r>
+        <w:t xml:space="preserve"> approach</w:t>
+      </w:r>
+    </w:p>
+    <w:p>
+      <w:pPr>
+        <w:spacing w:after="0"/>
+      </w:pPr>
+    </w:p>
+    <w:p>
+      <w:pPr>
+        <w:spacing w:after="0"/>
+      </w:pPr>
+      <w:r>
+        <w:t xml:space="preserve">Dette vil sandsynligvis kunne gøres på én dag, og dermed reducere antallet af mødedage. Alt efter vurdering vil det være muligt at holde det tekniske møde og </w:t>
+      </w:r>
+      <w:proofErr w:type="spellStart"/>
+      <w:r>
+        <w:t>stakeholdermødet</w:t>
+      </w:r>
+      <w:proofErr w:type="spellEnd"/>
+      <w:r>
+        <w:t xml:space="preserve"> sammen. Dette er muligt da </w:t>
+      </w:r>
+      <w:proofErr w:type="spellStart"/>
+      <w:r>
+        <w:t>stakeholders</w:t>
+      </w:r>
+      <w:proofErr w:type="spellEnd"/>
+      <w:r>
+        <w:t xml:space="preserve"> allerede kender scenarierne, go derfor bedre vil kunne forstå det tekniske, som også er kortere af varighed. Det vil dog stadig være fordelagtigt at holde det som to separate møder (måske formiddag og eftermiddag).</w:t>
+      </w:r>
+    </w:p>
+    <w:p/>
+    <w:p>
+      <w:pPr>
+        <w:pStyle w:val="Overskrift3"/>
+      </w:pPr>
+      <w:bookmarkStart w:id="29" w:name="_Toc342052684"/>
+      <w:bookmarkStart w:id="30" w:name="_Toc342052800"/>
+      <w:r>
+        <w:t xml:space="preserve">3. </w:t>
+      </w:r>
+      <w:proofErr w:type="spellStart"/>
+      <w:r>
+        <w:t>Utility</w:t>
+      </w:r>
+      <w:proofErr w:type="spellEnd"/>
+      <w:r>
+        <w:t xml:space="preserve"> </w:t>
+      </w:r>
+      <w:proofErr w:type="spellStart"/>
+      <w:r>
+        <w:t>tree</w:t>
+      </w:r>
+      <w:bookmarkEnd w:id="29"/>
+      <w:bookmarkEnd w:id="30"/>
+      <w:proofErr w:type="spellEnd"/>
+    </w:p>
+    <w:p/>
+    <w:p>
+      <w:pPr>
+        <w:pStyle w:val="Overskrift3"/>
         <w:rPr>
           <w:lang w:val="en-US"/>
         </w:rPr>
       </w:pPr>
-      <w:bookmarkStart w:id="7" w:name="_Toc342031629"/>
+      <w:bookmarkStart w:id="31" w:name="_Toc342052685"/>
+      <w:bookmarkStart w:id="32" w:name="_Toc342052801"/>
       <w:r>
         <w:rPr>
           <w:lang w:val="en-US"/>
         </w:rPr>
-        <w:t>ATAM</w:t>
-      </w:r>
-      <w:bookmarkEnd w:id="7"/>
-    </w:p>
-    <w:p>
-      <w:pPr>
+        <w:t xml:space="preserve">4. </w:t>
+      </w:r>
+      <w:proofErr w:type="spellStart"/>
+      <w:r>
         <w:rPr>
           <w:lang w:val="en-US"/>
         </w:rPr>
+        <w:t>Architectual</w:t>
+      </w:r>
+      <w:proofErr w:type="spellEnd"/>
+      <w:r>
+        <w:rPr>
+          <w:lang w:val="en-US"/>
+        </w:rPr>
+        <w:t xml:space="preserve"> approach analysis</w:t>
+      </w:r>
+      <w:bookmarkEnd w:id="31"/>
+      <w:bookmarkEnd w:id="32"/>
+    </w:p>
+    <w:p>
+      <w:pPr>
+        <w:rPr>
+          <w:lang w:val="en-US"/>
+        </w:rPr>
+      </w:pPr>
+    </w:p>
+    <w:p>
+      <w:pPr>
+        <w:pStyle w:val="Overskrift2"/>
+        <w:rPr>
+          <w:lang w:val="en-US"/>
+        </w:rPr>
+      </w:pPr>
+      <w:bookmarkStart w:id="33" w:name="_Toc342052686"/>
+      <w:bookmarkStart w:id="34" w:name="_Toc342052802"/>
+      <w:proofErr w:type="spellStart"/>
+      <w:proofErr w:type="gramStart"/>
+      <w:r>
+        <w:rPr>
+          <w:lang w:val="en-US"/>
+        </w:rPr>
+        <w:t>aSOA</w:t>
+      </w:r>
+      <w:bookmarkEnd w:id="33"/>
+      <w:bookmarkEnd w:id="34"/>
+      <w:proofErr w:type="spellEnd"/>
+      <w:proofErr w:type="gramEnd"/>
+    </w:p>
+    <w:p>
+      <w:pPr>
+        <w:rPr>
+          <w:lang w:val="en-US"/>
+        </w:rPr>
       </w:pPr>
     </w:p>
     <w:p>
@@ -5242,7 +6122,8 @@
           <w:lang w:val="en-US"/>
         </w:rPr>
       </w:pPr>
-      <w:bookmarkStart w:id="8" w:name="_Toc342031630"/>
+      <w:bookmarkStart w:id="35" w:name="_Toc342052687"/>
+      <w:bookmarkStart w:id="36" w:name="_Toc342052803"/>
       <w:r>
         <w:rPr>
           <w:lang w:val="en-US"/>
@@ -5254,7 +6135,7 @@
         <w:rPr>
           <w:lang w:val="en-US"/>
         </w:rPr>
-        <w:t>Tilpasning</w:t>
+        <w:t>Det</w:t>
       </w:r>
       <w:proofErr w:type="spellEnd"/>
       <w:r>
@@ -5268,16 +6149,17 @@
         <w:rPr>
           <w:lang w:val="en-US"/>
         </w:rPr>
-        <w:t>til</w:t>
+        <w:t>oprindelige</w:t>
       </w:r>
       <w:proofErr w:type="spellEnd"/>
       <w:r>
         <w:rPr>
           <w:lang w:val="en-US"/>
         </w:rPr>
-        <w:t xml:space="preserve"> TM12</w:t>
-      </w:r>
-      <w:bookmarkEnd w:id="8"/>
+        <w:t xml:space="preserve"> design</w:t>
+      </w:r>
+      <w:bookmarkEnd w:id="35"/>
+      <w:bookmarkEnd w:id="36"/>
     </w:p>
     <w:p>
       <w:pPr>
@@ -5289,289 +6171,29 @@
     <w:p>
       <w:pPr>
         <w:pStyle w:val="Overskrift3"/>
-        <w:rPr>
-          <w:lang w:val="en-US"/>
-        </w:rPr>
-      </w:pPr>
-      <w:bookmarkStart w:id="9" w:name="_Toc342031631"/>
-      <w:proofErr w:type="gramStart"/>
-      <w:r>
-        <w:rPr>
-          <w:lang w:val="en-US"/>
-        </w:rPr>
-        <w:lastRenderedPageBreak/>
-        <w:t xml:space="preserve">2. ATAM </w:t>
-      </w:r>
-      <w:proofErr w:type="spellStart"/>
-      <w:r>
-        <w:rPr>
-          <w:lang w:val="en-US"/>
-        </w:rPr>
-        <w:t>og</w:t>
-      </w:r>
-      <w:proofErr w:type="spellEnd"/>
-      <w:r>
-        <w:rPr>
-          <w:lang w:val="en-US"/>
-        </w:rPr>
-        <w:t xml:space="preserve"> QAW</w:t>
-      </w:r>
-      <w:bookmarkEnd w:id="9"/>
-      <w:proofErr w:type="gramEnd"/>
-    </w:p>
-    <w:p>
-      <w:pPr>
-        <w:rPr>
-          <w:lang w:val="en-US"/>
-        </w:rPr>
-      </w:pPr>
-    </w:p>
-    <w:p>
-      <w:pPr>
-        <w:pStyle w:val="Overskrift3"/>
-        <w:rPr>
-          <w:lang w:val="en-US"/>
-        </w:rPr>
-      </w:pPr>
-      <w:bookmarkStart w:id="10" w:name="_Toc342031632"/>
-      <w:r>
-        <w:rPr>
-          <w:lang w:val="en-US"/>
-        </w:rPr>
-        <w:t>3. Utility tree</w:t>
-      </w:r>
-      <w:bookmarkEnd w:id="10"/>
-    </w:p>
-    <w:p>
-      <w:pPr>
-        <w:rPr>
-          <w:lang w:val="en-US"/>
-        </w:rPr>
-      </w:pPr>
-    </w:p>
-    <w:p>
-      <w:pPr>
-        <w:pStyle w:val="Overskrift3"/>
-        <w:rPr>
-          <w:lang w:val="en-US"/>
-        </w:rPr>
-      </w:pPr>
-      <w:bookmarkStart w:id="11" w:name="_Toc342031633"/>
-      <w:r>
-        <w:rPr>
-          <w:lang w:val="en-US"/>
-        </w:rPr>
-        <w:t xml:space="preserve">4. </w:t>
-      </w:r>
-      <w:proofErr w:type="spellStart"/>
-      <w:r>
-        <w:rPr>
-          <w:lang w:val="en-US"/>
-        </w:rPr>
-        <w:t>Architectual</w:t>
-      </w:r>
-      <w:proofErr w:type="spellEnd"/>
-      <w:r>
-        <w:rPr>
-          <w:lang w:val="en-US"/>
-        </w:rPr>
-        <w:t xml:space="preserve"> approach analysis</w:t>
-      </w:r>
-      <w:bookmarkEnd w:id="11"/>
-    </w:p>
-    <w:p>
-      <w:pPr>
-        <w:rPr>
-          <w:lang w:val="en-US"/>
-        </w:rPr>
-      </w:pPr>
-    </w:p>
+      </w:pPr>
+      <w:bookmarkStart w:id="37" w:name="_Toc342052688"/>
+      <w:bookmarkStart w:id="38" w:name="_Toc342052804"/>
+      <w:r>
+        <w:t>2. Det nye design</w:t>
+      </w:r>
+      <w:bookmarkEnd w:id="37"/>
+      <w:bookmarkEnd w:id="38"/>
+    </w:p>
+    <w:p/>
     <w:p>
       <w:pPr>
         <w:pStyle w:val="Overskrift2"/>
-        <w:rPr>
-          <w:lang w:val="en-US"/>
-        </w:rPr>
-      </w:pPr>
-      <w:bookmarkStart w:id="12" w:name="_Toc342031634"/>
-      <w:proofErr w:type="spellStart"/>
-      <w:proofErr w:type="gramStart"/>
-      <w:r>
-        <w:rPr>
-          <w:lang w:val="en-US"/>
-        </w:rPr>
-        <w:t>aSOA</w:t>
-      </w:r>
-      <w:bookmarkEnd w:id="12"/>
-      <w:proofErr w:type="spellEnd"/>
-      <w:proofErr w:type="gramEnd"/>
-    </w:p>
-    <w:p>
-      <w:pPr>
-        <w:rPr>
-          <w:lang w:val="en-US"/>
-        </w:rPr>
-      </w:pPr>
-    </w:p>
-    <w:p>
-      <w:pPr>
-        <w:pStyle w:val="Overskrift3"/>
-        <w:rPr>
-          <w:lang w:val="en-US"/>
-        </w:rPr>
-      </w:pPr>
-      <w:bookmarkStart w:id="13" w:name="_Toc342031635"/>
-      <w:r>
-        <w:rPr>
-          <w:lang w:val="en-US"/>
-        </w:rPr>
-        <w:t xml:space="preserve">1. </w:t>
-      </w:r>
-      <w:proofErr w:type="spellStart"/>
-      <w:r>
-        <w:rPr>
-          <w:lang w:val="en-US"/>
-        </w:rPr>
-        <w:t>Det</w:t>
-      </w:r>
-      <w:proofErr w:type="spellEnd"/>
-      <w:r>
-        <w:rPr>
-          <w:lang w:val="en-US"/>
-        </w:rPr>
-        <w:t xml:space="preserve"> </w:t>
-      </w:r>
-      <w:proofErr w:type="spellStart"/>
-      <w:r>
-        <w:rPr>
-          <w:lang w:val="en-US"/>
-        </w:rPr>
-        <w:t>oprindelige</w:t>
-      </w:r>
-      <w:proofErr w:type="spellEnd"/>
-      <w:r>
-        <w:rPr>
-          <w:lang w:val="en-US"/>
-        </w:rPr>
-        <w:t xml:space="preserve"> design</w:t>
-      </w:r>
-      <w:bookmarkEnd w:id="13"/>
-    </w:p>
-    <w:p>
-      <w:pPr>
-        <w:rPr>
-          <w:lang w:val="en-US"/>
-        </w:rPr>
-      </w:pPr>
-    </w:p>
-    <w:p>
-      <w:pPr>
-        <w:pStyle w:val="Overskrift3"/>
-        <w:rPr>
-          <w:lang w:val="en-US"/>
-        </w:rPr>
-      </w:pPr>
-      <w:bookmarkStart w:id="14" w:name="_Toc342031636"/>
-      <w:r>
-        <w:rPr>
-          <w:lang w:val="en-US"/>
-        </w:rPr>
-        <w:t xml:space="preserve">2. </w:t>
-      </w:r>
-      <w:proofErr w:type="spellStart"/>
-      <w:r>
-        <w:rPr>
-          <w:lang w:val="en-US"/>
-        </w:rPr>
-        <w:t>Det</w:t>
-      </w:r>
-      <w:proofErr w:type="spellEnd"/>
-      <w:r>
-        <w:rPr>
-          <w:lang w:val="en-US"/>
-        </w:rPr>
-        <w:t xml:space="preserve"> </w:t>
-      </w:r>
-      <w:proofErr w:type="spellStart"/>
-      <w:proofErr w:type="gramStart"/>
-      <w:r>
-        <w:rPr>
-          <w:lang w:val="en-US"/>
-        </w:rPr>
-        <w:t>nye</w:t>
-      </w:r>
-      <w:proofErr w:type="spellEnd"/>
-      <w:proofErr w:type="gramEnd"/>
-      <w:r>
-        <w:rPr>
-          <w:lang w:val="en-US"/>
-        </w:rPr>
-        <w:t xml:space="preserve"> design</w:t>
-      </w:r>
-      <w:bookmarkEnd w:id="14"/>
-    </w:p>
-    <w:p>
-      <w:pPr>
-        <w:rPr>
-          <w:lang w:val="en-US"/>
-        </w:rPr>
-      </w:pPr>
-    </w:p>
-    <w:p>
-      <w:pPr>
-        <w:pStyle w:val="Overskrift2"/>
-        <w:rPr>
-          <w:lang w:val="en-US"/>
-        </w:rPr>
-      </w:pPr>
-      <w:bookmarkStart w:id="15" w:name="_Toc342031637"/>
-      <w:proofErr w:type="spellStart"/>
-      <w:r>
-        <w:rPr>
-          <w:lang w:val="en-US"/>
-        </w:rPr>
-        <w:t>Evaluering</w:t>
-      </w:r>
-      <w:proofErr w:type="spellEnd"/>
-      <w:r>
-        <w:rPr>
-          <w:lang w:val="en-US"/>
-        </w:rPr>
-        <w:t xml:space="preserve"> </w:t>
-      </w:r>
-      <w:proofErr w:type="spellStart"/>
-      <w:proofErr w:type="gramStart"/>
-      <w:r>
-        <w:rPr>
-          <w:lang w:val="en-US"/>
-        </w:rPr>
-        <w:t>af</w:t>
-      </w:r>
-      <w:proofErr w:type="spellEnd"/>
-      <w:proofErr w:type="gramEnd"/>
-      <w:r>
-        <w:rPr>
-          <w:lang w:val="en-US"/>
-        </w:rPr>
-        <w:t xml:space="preserve"> </w:t>
-      </w:r>
-      <w:proofErr w:type="spellStart"/>
-      <w:r>
-        <w:rPr>
-          <w:lang w:val="en-US"/>
-        </w:rPr>
-        <w:t>metoder</w:t>
-      </w:r>
-      <w:bookmarkEnd w:id="15"/>
-      <w:proofErr w:type="spellEnd"/>
-    </w:p>
-    <w:p>
-      <w:pPr>
-        <w:rPr>
-          <w:lang w:val="en-US"/>
-        </w:rPr>
-      </w:pPr>
-    </w:p>
+      </w:pPr>
+      <w:bookmarkStart w:id="39" w:name="_Toc342052689"/>
+      <w:bookmarkStart w:id="40" w:name="_Toc342052805"/>
+      <w:r>
+        <w:t>Evaluering af metoder</w:t>
+      </w:r>
+      <w:bookmarkEnd w:id="39"/>
+      <w:bookmarkEnd w:id="40"/>
+    </w:p>
+    <w:p/>
     <w:sectPr>
       <w:headerReference w:type="default" r:id="rId9"/>
       <w:footerReference w:type="default" r:id="rId10"/>
@@ -5646,7 +6268,7 @@
             <w:rPr>
               <w:noProof/>
             </w:rPr>
-            <w:t>10</w:t>
+            <w:t>14</w:t>
           </w:r>
         </w:fldSimple>
       </w:p>
@@ -5886,6 +6508,95 @@
     </w:lvl>
   </w:abstractNum>
   <w:abstractNum w:abstractNumId="1">
+    <w:nsid w:val="15A933F8"/>
+    <w:multiLevelType w:val="hybridMultilevel"/>
+    <w:tmpl w:val="4922025E"/>
+    <w:lvl w:ilvl="0" w:tplc="0406000F">
+      <w:start w:val="1"/>
+      <w:numFmt w:val="decimal"/>
+      <w:lvlText w:val="%1."/>
+      <w:lvlJc w:val="left"/>
+      <w:pPr>
+        <w:ind w:left="720" w:hanging="360"/>
+      </w:pPr>
+      <w:rPr>
+        <w:rFonts w:hint="default"/>
+      </w:rPr>
+    </w:lvl>
+    <w:lvl w:ilvl="1" w:tplc="04060019" w:tentative="1">
+      <w:start w:val="1"/>
+      <w:numFmt w:val="lowerLetter"/>
+      <w:lvlText w:val="%2."/>
+      <w:lvlJc w:val="left"/>
+      <w:pPr>
+        <w:ind w:left="1440" w:hanging="360"/>
+      </w:pPr>
+    </w:lvl>
+    <w:lvl w:ilvl="2" w:tplc="0406001B" w:tentative="1">
+      <w:start w:val="1"/>
+      <w:numFmt w:val="lowerRoman"/>
+      <w:lvlText w:val="%3."/>
+      <w:lvlJc w:val="right"/>
+      <w:pPr>
+        <w:ind w:left="2160" w:hanging="180"/>
+      </w:pPr>
+    </w:lvl>
+    <w:lvl w:ilvl="3" w:tplc="0406000F" w:tentative="1">
+      <w:start w:val="1"/>
+      <w:numFmt w:val="decimal"/>
+      <w:lvlText w:val="%4."/>
+      <w:lvlJc w:val="left"/>
+      <w:pPr>
+        <w:ind w:left="2880" w:hanging="360"/>
+      </w:pPr>
+    </w:lvl>
+    <w:lvl w:ilvl="4" w:tplc="04060019" w:tentative="1">
+      <w:start w:val="1"/>
+      <w:numFmt w:val="lowerLetter"/>
+      <w:lvlText w:val="%5."/>
+      <w:lvlJc w:val="left"/>
+      <w:pPr>
+        <w:ind w:left="3600" w:hanging="360"/>
+      </w:pPr>
+    </w:lvl>
+    <w:lvl w:ilvl="5" w:tplc="0406001B" w:tentative="1">
+      <w:start w:val="1"/>
+      <w:numFmt w:val="lowerRoman"/>
+      <w:lvlText w:val="%6."/>
+      <w:lvlJc w:val="right"/>
+      <w:pPr>
+        <w:ind w:left="4320" w:hanging="180"/>
+      </w:pPr>
+    </w:lvl>
+    <w:lvl w:ilvl="6" w:tplc="0406000F" w:tentative="1">
+      <w:start w:val="1"/>
+      <w:numFmt w:val="decimal"/>
+      <w:lvlText w:val="%7."/>
+      <w:lvlJc w:val="left"/>
+      <w:pPr>
+        <w:ind w:left="5040" w:hanging="360"/>
+      </w:pPr>
+    </w:lvl>
+    <w:lvl w:ilvl="7" w:tplc="04060019" w:tentative="1">
+      <w:start w:val="1"/>
+      <w:numFmt w:val="lowerLetter"/>
+      <w:lvlText w:val="%8."/>
+      <w:lvlJc w:val="left"/>
+      <w:pPr>
+        <w:ind w:left="5760" w:hanging="360"/>
+      </w:pPr>
+    </w:lvl>
+    <w:lvl w:ilvl="8" w:tplc="0406001B" w:tentative="1">
+      <w:start w:val="1"/>
+      <w:numFmt w:val="lowerRoman"/>
+      <w:lvlText w:val="%9."/>
+      <w:lvlJc w:val="right"/>
+      <w:pPr>
+        <w:ind w:left="6480" w:hanging="180"/>
+      </w:pPr>
+    </w:lvl>
+  </w:abstractNum>
+  <w:abstractNum w:abstractNumId="2">
     <w:nsid w:val="189702A7"/>
     <w:multiLevelType w:val="multilevel"/>
     <w:tmpl w:val="7E60CDD2"/>
@@ -6034,7 +6745,7 @@
       </w:rPr>
     </w:lvl>
   </w:abstractNum>
-  <w:abstractNum w:abstractNumId="2">
+  <w:abstractNum w:abstractNumId="3">
     <w:nsid w:val="1AA84ED5"/>
     <w:multiLevelType w:val="multilevel"/>
     <w:tmpl w:val="73B2E8DA"/>
@@ -6183,7 +6894,7 @@
       </w:rPr>
     </w:lvl>
   </w:abstractNum>
-  <w:abstractNum w:abstractNumId="3">
+  <w:abstractNum w:abstractNumId="4">
     <w:nsid w:val="1D4C2DD9"/>
     <w:multiLevelType w:val="hybridMultilevel"/>
     <w:tmpl w:val="35A0CC70"/>
@@ -6272,123 +6983,10 @@
       </w:pPr>
     </w:lvl>
   </w:abstractNum>
-  <w:abstractNum w:abstractNumId="4">
-    <w:nsid w:val="5C685592"/>
-    <w:multiLevelType w:val="multilevel"/>
-    <w:tmpl w:val="EEF4CA2C"/>
-    <w:lvl w:ilvl="0">
-      <w:start w:val="1"/>
-      <w:numFmt w:val="decimal"/>
-      <w:lvlText w:val="%1."/>
-      <w:lvlJc w:val="left"/>
-      <w:pPr>
-        <w:tabs>
-          <w:tab w:val="num" w:pos="720"/>
-        </w:tabs>
-        <w:ind w:left="720" w:hanging="360"/>
-      </w:pPr>
-    </w:lvl>
-    <w:lvl w:ilvl="1" w:tentative="1">
-      <w:start w:val="1"/>
-      <w:numFmt w:val="decimal"/>
-      <w:lvlText w:val="%2."/>
-      <w:lvlJc w:val="left"/>
-      <w:pPr>
-        <w:tabs>
-          <w:tab w:val="num" w:pos="1440"/>
-        </w:tabs>
-        <w:ind w:left="1440" w:hanging="360"/>
-      </w:pPr>
-    </w:lvl>
-    <w:lvl w:ilvl="2" w:tentative="1">
-      <w:start w:val="1"/>
-      <w:numFmt w:val="decimal"/>
-      <w:lvlText w:val="%3."/>
-      <w:lvlJc w:val="left"/>
-      <w:pPr>
-        <w:tabs>
-          <w:tab w:val="num" w:pos="2160"/>
-        </w:tabs>
-        <w:ind w:left="2160" w:hanging="360"/>
-      </w:pPr>
-    </w:lvl>
-    <w:lvl w:ilvl="3" w:tentative="1">
-      <w:start w:val="1"/>
-      <w:numFmt w:val="decimal"/>
-      <w:lvlText w:val="%4."/>
-      <w:lvlJc w:val="left"/>
-      <w:pPr>
-        <w:tabs>
-          <w:tab w:val="num" w:pos="2880"/>
-        </w:tabs>
-        <w:ind w:left="2880" w:hanging="360"/>
-      </w:pPr>
-    </w:lvl>
-    <w:lvl w:ilvl="4" w:tentative="1">
-      <w:start w:val="1"/>
-      <w:numFmt w:val="decimal"/>
-      <w:lvlText w:val="%5."/>
-      <w:lvlJc w:val="left"/>
-      <w:pPr>
-        <w:tabs>
-          <w:tab w:val="num" w:pos="3600"/>
-        </w:tabs>
-        <w:ind w:left="3600" w:hanging="360"/>
-      </w:pPr>
-    </w:lvl>
-    <w:lvl w:ilvl="5" w:tentative="1">
-      <w:start w:val="1"/>
-      <w:numFmt w:val="decimal"/>
-      <w:lvlText w:val="%6."/>
-      <w:lvlJc w:val="left"/>
-      <w:pPr>
-        <w:tabs>
-          <w:tab w:val="num" w:pos="4320"/>
-        </w:tabs>
-        <w:ind w:left="4320" w:hanging="360"/>
-      </w:pPr>
-    </w:lvl>
-    <w:lvl w:ilvl="6" w:tentative="1">
-      <w:start w:val="1"/>
-      <w:numFmt w:val="decimal"/>
-      <w:lvlText w:val="%7."/>
-      <w:lvlJc w:val="left"/>
-      <w:pPr>
-        <w:tabs>
-          <w:tab w:val="num" w:pos="5040"/>
-        </w:tabs>
-        <w:ind w:left="5040" w:hanging="360"/>
-      </w:pPr>
-    </w:lvl>
-    <w:lvl w:ilvl="7" w:tentative="1">
-      <w:start w:val="1"/>
-      <w:numFmt w:val="decimal"/>
-      <w:lvlText w:val="%8."/>
-      <w:lvlJc w:val="left"/>
-      <w:pPr>
-        <w:tabs>
-          <w:tab w:val="num" w:pos="5760"/>
-        </w:tabs>
-        <w:ind w:left="5760" w:hanging="360"/>
-      </w:pPr>
-    </w:lvl>
-    <w:lvl w:ilvl="8" w:tentative="1">
-      <w:start w:val="1"/>
-      <w:numFmt w:val="decimal"/>
-      <w:lvlText w:val="%9."/>
-      <w:lvlJc w:val="left"/>
-      <w:pPr>
-        <w:tabs>
-          <w:tab w:val="num" w:pos="6480"/>
-        </w:tabs>
-        <w:ind w:left="6480" w:hanging="360"/>
-      </w:pPr>
-    </w:lvl>
-  </w:abstractNum>
   <w:abstractNum w:abstractNumId="5">
-    <w:nsid w:val="6DDC6C97"/>
+    <w:nsid w:val="452310DD"/>
     <w:multiLevelType w:val="hybridMultilevel"/>
-    <w:tmpl w:val="93A24572"/>
+    <w:tmpl w:val="9D007924"/>
     <w:lvl w:ilvl="0" w:tplc="0406000F">
       <w:start w:val="1"/>
       <w:numFmt w:val="decimal"/>
@@ -6475,9 +7073,122 @@
     </w:lvl>
   </w:abstractNum>
   <w:abstractNum w:abstractNumId="6">
-    <w:nsid w:val="73D63380"/>
+    <w:nsid w:val="5C685592"/>
+    <w:multiLevelType w:val="multilevel"/>
+    <w:tmpl w:val="EEF4CA2C"/>
+    <w:lvl w:ilvl="0">
+      <w:start w:val="1"/>
+      <w:numFmt w:val="decimal"/>
+      <w:lvlText w:val="%1."/>
+      <w:lvlJc w:val="left"/>
+      <w:pPr>
+        <w:tabs>
+          <w:tab w:val="num" w:pos="720"/>
+        </w:tabs>
+        <w:ind w:left="720" w:hanging="360"/>
+      </w:pPr>
+    </w:lvl>
+    <w:lvl w:ilvl="1" w:tentative="1">
+      <w:start w:val="1"/>
+      <w:numFmt w:val="decimal"/>
+      <w:lvlText w:val="%2."/>
+      <w:lvlJc w:val="left"/>
+      <w:pPr>
+        <w:tabs>
+          <w:tab w:val="num" w:pos="1440"/>
+        </w:tabs>
+        <w:ind w:left="1440" w:hanging="360"/>
+      </w:pPr>
+    </w:lvl>
+    <w:lvl w:ilvl="2" w:tentative="1">
+      <w:start w:val="1"/>
+      <w:numFmt w:val="decimal"/>
+      <w:lvlText w:val="%3."/>
+      <w:lvlJc w:val="left"/>
+      <w:pPr>
+        <w:tabs>
+          <w:tab w:val="num" w:pos="2160"/>
+        </w:tabs>
+        <w:ind w:left="2160" w:hanging="360"/>
+      </w:pPr>
+    </w:lvl>
+    <w:lvl w:ilvl="3" w:tentative="1">
+      <w:start w:val="1"/>
+      <w:numFmt w:val="decimal"/>
+      <w:lvlText w:val="%4."/>
+      <w:lvlJc w:val="left"/>
+      <w:pPr>
+        <w:tabs>
+          <w:tab w:val="num" w:pos="2880"/>
+        </w:tabs>
+        <w:ind w:left="2880" w:hanging="360"/>
+      </w:pPr>
+    </w:lvl>
+    <w:lvl w:ilvl="4" w:tentative="1">
+      <w:start w:val="1"/>
+      <w:numFmt w:val="decimal"/>
+      <w:lvlText w:val="%5."/>
+      <w:lvlJc w:val="left"/>
+      <w:pPr>
+        <w:tabs>
+          <w:tab w:val="num" w:pos="3600"/>
+        </w:tabs>
+        <w:ind w:left="3600" w:hanging="360"/>
+      </w:pPr>
+    </w:lvl>
+    <w:lvl w:ilvl="5" w:tentative="1">
+      <w:start w:val="1"/>
+      <w:numFmt w:val="decimal"/>
+      <w:lvlText w:val="%6."/>
+      <w:lvlJc w:val="left"/>
+      <w:pPr>
+        <w:tabs>
+          <w:tab w:val="num" w:pos="4320"/>
+        </w:tabs>
+        <w:ind w:left="4320" w:hanging="360"/>
+      </w:pPr>
+    </w:lvl>
+    <w:lvl w:ilvl="6" w:tentative="1">
+      <w:start w:val="1"/>
+      <w:numFmt w:val="decimal"/>
+      <w:lvlText w:val="%7."/>
+      <w:lvlJc w:val="left"/>
+      <w:pPr>
+        <w:tabs>
+          <w:tab w:val="num" w:pos="5040"/>
+        </w:tabs>
+        <w:ind w:left="5040" w:hanging="360"/>
+      </w:pPr>
+    </w:lvl>
+    <w:lvl w:ilvl="7" w:tentative="1">
+      <w:start w:val="1"/>
+      <w:numFmt w:val="decimal"/>
+      <w:lvlText w:val="%8."/>
+      <w:lvlJc w:val="left"/>
+      <w:pPr>
+        <w:tabs>
+          <w:tab w:val="num" w:pos="5760"/>
+        </w:tabs>
+        <w:ind w:left="5760" w:hanging="360"/>
+      </w:pPr>
+    </w:lvl>
+    <w:lvl w:ilvl="8" w:tentative="1">
+      <w:start w:val="1"/>
+      <w:numFmt w:val="decimal"/>
+      <w:lvlText w:val="%9."/>
+      <w:lvlJc w:val="left"/>
+      <w:pPr>
+        <w:tabs>
+          <w:tab w:val="num" w:pos="6480"/>
+        </w:tabs>
+        <w:ind w:left="6480" w:hanging="360"/>
+      </w:pPr>
+    </w:lvl>
+  </w:abstractNum>
+  <w:abstractNum w:abstractNumId="7">
+    <w:nsid w:val="6DDC6C97"/>
     <w:multiLevelType w:val="hybridMultilevel"/>
-    <w:tmpl w:val="79EE45A4"/>
+    <w:tmpl w:val="93A24572"/>
     <w:lvl w:ilvl="0" w:tplc="0406000F">
       <w:start w:val="1"/>
       <w:numFmt w:val="decimal"/>
@@ -6563,26 +7274,121 @@
       </w:pPr>
     </w:lvl>
   </w:abstractNum>
+  <w:abstractNum w:abstractNumId="8">
+    <w:nsid w:val="73D63380"/>
+    <w:multiLevelType w:val="hybridMultilevel"/>
+    <w:tmpl w:val="79EE45A4"/>
+    <w:lvl w:ilvl="0" w:tplc="0406000F">
+      <w:start w:val="1"/>
+      <w:numFmt w:val="decimal"/>
+      <w:lvlText w:val="%1."/>
+      <w:lvlJc w:val="left"/>
+      <w:pPr>
+        <w:ind w:left="720" w:hanging="360"/>
+      </w:pPr>
+      <w:rPr>
+        <w:rFonts w:hint="default"/>
+      </w:rPr>
+    </w:lvl>
+    <w:lvl w:ilvl="1" w:tplc="04060019" w:tentative="1">
+      <w:start w:val="1"/>
+      <w:numFmt w:val="lowerLetter"/>
+      <w:lvlText w:val="%2."/>
+      <w:lvlJc w:val="left"/>
+      <w:pPr>
+        <w:ind w:left="1440" w:hanging="360"/>
+      </w:pPr>
+    </w:lvl>
+    <w:lvl w:ilvl="2" w:tplc="0406001B" w:tentative="1">
+      <w:start w:val="1"/>
+      <w:numFmt w:val="lowerRoman"/>
+      <w:lvlText w:val="%3."/>
+      <w:lvlJc w:val="right"/>
+      <w:pPr>
+        <w:ind w:left="2160" w:hanging="180"/>
+      </w:pPr>
+    </w:lvl>
+    <w:lvl w:ilvl="3" w:tplc="0406000F" w:tentative="1">
+      <w:start w:val="1"/>
+      <w:numFmt w:val="decimal"/>
+      <w:lvlText w:val="%4."/>
+      <w:lvlJc w:val="left"/>
+      <w:pPr>
+        <w:ind w:left="2880" w:hanging="360"/>
+      </w:pPr>
+    </w:lvl>
+    <w:lvl w:ilvl="4" w:tplc="04060019" w:tentative="1">
+      <w:start w:val="1"/>
+      <w:numFmt w:val="lowerLetter"/>
+      <w:lvlText w:val="%5."/>
+      <w:lvlJc w:val="left"/>
+      <w:pPr>
+        <w:ind w:left="3600" w:hanging="360"/>
+      </w:pPr>
+    </w:lvl>
+    <w:lvl w:ilvl="5" w:tplc="0406001B" w:tentative="1">
+      <w:start w:val="1"/>
+      <w:numFmt w:val="lowerRoman"/>
+      <w:lvlText w:val="%6."/>
+      <w:lvlJc w:val="right"/>
+      <w:pPr>
+        <w:ind w:left="4320" w:hanging="180"/>
+      </w:pPr>
+    </w:lvl>
+    <w:lvl w:ilvl="6" w:tplc="0406000F" w:tentative="1">
+      <w:start w:val="1"/>
+      <w:numFmt w:val="decimal"/>
+      <w:lvlText w:val="%7."/>
+      <w:lvlJc w:val="left"/>
+      <w:pPr>
+        <w:ind w:left="5040" w:hanging="360"/>
+      </w:pPr>
+    </w:lvl>
+    <w:lvl w:ilvl="7" w:tplc="04060019" w:tentative="1">
+      <w:start w:val="1"/>
+      <w:numFmt w:val="lowerLetter"/>
+      <w:lvlText w:val="%8."/>
+      <w:lvlJc w:val="left"/>
+      <w:pPr>
+        <w:ind w:left="5760" w:hanging="360"/>
+      </w:pPr>
+    </w:lvl>
+    <w:lvl w:ilvl="8" w:tplc="0406001B" w:tentative="1">
+      <w:start w:val="1"/>
+      <w:numFmt w:val="lowerRoman"/>
+      <w:lvlText w:val="%9."/>
+      <w:lvlJc w:val="right"/>
+      <w:pPr>
+        <w:ind w:left="6480" w:hanging="180"/>
+      </w:pPr>
+    </w:lvl>
+  </w:abstractNum>
   <w:num w:numId="1">
+    <w:abstractNumId w:val="8"/>
+  </w:num>
+  <w:num w:numId="2">
     <w:abstractNumId w:val="6"/>
   </w:num>
-  <w:num w:numId="2">
-    <w:abstractNumId w:val="4"/>
-  </w:num>
   <w:num w:numId="3">
-    <w:abstractNumId w:val="1"/>
+    <w:abstractNumId w:val="2"/>
   </w:num>
   <w:num w:numId="4">
-    <w:abstractNumId w:val="2"/>
+    <w:abstractNumId w:val="3"/>
   </w:num>
   <w:num w:numId="5">
-    <w:abstractNumId w:val="5"/>
+    <w:abstractNumId w:val="7"/>
   </w:num>
   <w:num w:numId="6">
-    <w:abstractNumId w:val="3"/>
+    <w:abstractNumId w:val="4"/>
   </w:num>
   <w:num w:numId="7">
     <w:abstractNumId w:val="0"/>
+  </w:num>
+  <w:num w:numId="8">
+    <w:abstractNumId w:val="1"/>
+  </w:num>
+  <w:num w:numId="9">
+    <w:abstractNumId w:val="5"/>
   </w:num>
 </w:numbering>
 </file>
@@ -6817,6 +7623,30 @@
       <w:color w:val="4F81BD" w:themeColor="accent1"/>
     </w:rPr>
   </w:style>
+  <w:style w:type="paragraph" w:styleId="Overskrift4">
+    <w:name w:val="heading 4"/>
+    <w:basedOn w:val="Normal"/>
+    <w:next w:val="Normal"/>
+    <w:link w:val="Overskrift4Tegn"/>
+    <w:uiPriority w:val="9"/>
+    <w:unhideWhenUsed/>
+    <w:qFormat/>
+    <w:rsid w:val="002C235E"/>
+    <w:pPr>
+      <w:keepNext/>
+      <w:keepLines/>
+      <w:spacing w:before="200" w:after="0"/>
+      <w:outlineLvl w:val="3"/>
+    </w:pPr>
+    <w:rPr>
+      <w:rFonts w:asciiTheme="majorHAnsi" w:eastAsiaTheme="majorEastAsia" w:hAnsiTheme="majorHAnsi" w:cstheme="majorBidi"/>
+      <w:b/>
+      <w:bCs/>
+      <w:i/>
+      <w:iCs/>
+      <w:color w:val="4F81BD" w:themeColor="accent1"/>
+    </w:rPr>
+  </w:style>
   <w:style w:type="character" w:default="1" w:styleId="Standardskrifttypeiafsnit">
     <w:name w:val="Default Paragraph Font"/>
     <w:uiPriority w:val="1"/>
@@ -6967,7 +7797,6 @@
     <w:basedOn w:val="Overskrift1"/>
     <w:next w:val="Normal"/>
     <w:uiPriority w:val="39"/>
-    <w:semiHidden/>
     <w:unhideWhenUsed/>
     <w:qFormat/>
     <w:rsid w:val="00D33E57"/>
@@ -7079,6 +7908,21 @@
         <w:right w:w="108" w:type="dxa"/>
       </w:tblCellMar>
     </w:tblPr>
+  </w:style>
+  <w:style w:type="character" w:customStyle="1" w:styleId="Overskrift4Tegn">
+    <w:name w:val="Overskrift 4 Tegn"/>
+    <w:basedOn w:val="Standardskrifttypeiafsnit"/>
+    <w:link w:val="Overskrift4"/>
+    <w:uiPriority w:val="9"/>
+    <w:rsid w:val="002C235E"/>
+    <w:rPr>
+      <w:rFonts w:asciiTheme="majorHAnsi" w:eastAsiaTheme="majorEastAsia" w:hAnsiTheme="majorHAnsi" w:cstheme="majorBidi"/>
+      <w:b/>
+      <w:bCs/>
+      <w:i/>
+      <w:iCs/>
+      <w:color w:val="4F81BD" w:themeColor="accent1"/>
+    </w:rPr>
   </w:style>
 </w:styles>
 </file>
@@ -7371,7 +8215,7 @@
 </file>
 
 <file path=customXml/itemProps1.xml><?xml version="1.0" encoding="utf-8"?>
-<ds:datastoreItem xmlns:ds="http://schemas.openxmlformats.org/officeDocument/2006/customXml" ds:itemID="{51969E3B-18DB-4CCE-927E-BA01CA70A5D8}">
+<ds:datastoreItem xmlns:ds="http://schemas.openxmlformats.org/officeDocument/2006/customXml" ds:itemID="{487EF539-D01A-41B9-AE7C-4AB16C62BCC4}">
   <ds:schemaRefs>
     <ds:schemaRef ds:uri="http://schemas.openxmlformats.org/officeDocument/2006/bibliography"/>
   </ds:schemaRefs>

</xml_diff>

<commit_message>
Adding Architectural approach analysis
</commit_message>
<xml_diff>
--- a/SAiP/Module2/H5CloudArchitectualEvaluation/H5Aflevering.docx
+++ b/SAiP/Module2/H5CloudArchitectualEvaluation/H5Aflevering.docx
@@ -2731,16 +2731,29 @@
           <w:lang w:val="en-US"/>
         </w:rPr>
       </w:pPr>
-      <w:hyperlink r:id="rId8" w:history="1">
-        <w:r>
-          <w:rPr>
-            <w:rStyle w:val="Hyperlink"/>
-            <w:highlight w:val="yellow"/>
-            <w:lang w:val="en-US"/>
-          </w:rPr>
-          <w:t>http://blog.coredumped.org/2012/02/help-my-cpu-cycles-are-being-stolen.html</w:t>
-        </w:r>
-      </w:hyperlink>
+      <w:r>
+        <w:fldChar w:fldCharType="begin"/>
+      </w:r>
+      <w:r>
+        <w:rPr>
+          <w:lang w:val="en-US"/>
+        </w:rPr>
+        <w:instrText>HYPERLINK "http://blog.coredumped.org/2012/02/help-my-cpu-cycles-are-being-stolen.html"</w:instrText>
+      </w:r>
+      <w:r>
+        <w:fldChar w:fldCharType="separate"/>
+      </w:r>
+      <w:r>
+        <w:rPr>
+          <w:rStyle w:val="Hyperlink"/>
+          <w:highlight w:val="yellow"/>
+          <w:lang w:val="en-US"/>
+        </w:rPr>
+        <w:t>http://blog.coredumped.org/2012/02/help-my-cpu-cycles-are-being-stolen.html</w:t>
+      </w:r>
+      <w:r>
+        <w:fldChar w:fldCharType="end"/>
+      </w:r>
       <w:r>
         <w:rPr>
           <w:lang w:val="en-US"/>
@@ -6215,9 +6228,9 @@
             <o:lock v:ext="edit" aspectratio="t"/>
           </v:shapetype>
           <v:shape id="_x0000_i1025" type="#_x0000_t75" style="width:481.5pt;height:262.5pt" o:ole="">
-            <v:imagedata r:id="rId9" o:title=""/>
+            <v:imagedata r:id="rId8" o:title=""/>
           </v:shape>
-          <o:OLEObject Type="Embed" ProgID="Visio.Drawing.11" ShapeID="_x0000_i1025" DrawAspect="Content" ObjectID="_1415804039" r:id="rId10"/>
+          <o:OLEObject Type="Embed" ProgID="Visio.Drawing.11" ShapeID="_x0000_i1025" DrawAspect="Content" ObjectID="_1415808552" r:id="rId9"/>
         </w:object>
       </w:r>
     </w:p>
@@ -6256,6 +6269,1207 @@
     </w:p>
     <w:p>
       <w:pPr>
+        <w:spacing w:after="0"/>
+      </w:pPr>
+      <w:r>
+        <w:t xml:space="preserve">Analyse af den </w:t>
+      </w:r>
+      <w:proofErr w:type="spellStart"/>
+      <w:r>
+        <w:t>arktekturelle</w:t>
+      </w:r>
+      <w:proofErr w:type="spellEnd"/>
+      <w:r>
+        <w:t xml:space="preserve"> fremgangsmåde (</w:t>
+      </w:r>
+      <w:proofErr w:type="spellStart"/>
+      <w:r>
+        <w:t>architecturel</w:t>
+      </w:r>
+      <w:proofErr w:type="spellEnd"/>
+      <w:r>
+        <w:t xml:space="preserve"> approach) er et vigtigt skridt, som gør brug af både scenarier, arkitekturdiagrammer, </w:t>
+      </w:r>
+      <w:proofErr w:type="spellStart"/>
+      <w:r>
+        <w:t>patterns</w:t>
+      </w:r>
+      <w:proofErr w:type="spellEnd"/>
+      <w:r>
+        <w:t xml:space="preserve"> og en stor del erfaring. En arkitekt med erfaring indenfor det område som analysen omhandler (f.eks. databaseinteraktion, IPC, webservices, …) vil kunne bruge denne til at vurdere arkitekturens anvendelighed i forhold til de kvalitetsattributter og </w:t>
+      </w:r>
+      <w:proofErr w:type="spellStart"/>
+      <w:r>
+        <w:t>businness</w:t>
+      </w:r>
+      <w:proofErr w:type="spellEnd"/>
+      <w:r>
+        <w:t xml:space="preserve"> drivers der er fremsat. </w:t>
+      </w:r>
+      <w:proofErr w:type="spellStart"/>
+      <w:r>
+        <w:t>Arktitekten</w:t>
+      </w:r>
+      <w:proofErr w:type="spellEnd"/>
+      <w:r>
+        <w:t xml:space="preserve"> kan også trækker på andre arkitekters erfaring og kikke på </w:t>
+      </w:r>
+      <w:proofErr w:type="spellStart"/>
+      <w:r>
+        <w:t>architecurel</w:t>
+      </w:r>
+      <w:proofErr w:type="spellEnd"/>
+      <w:r>
+        <w:t xml:space="preserve"> </w:t>
+      </w:r>
+      <w:proofErr w:type="spellStart"/>
+      <w:r>
+        <w:t>patterns</w:t>
+      </w:r>
+      <w:proofErr w:type="spellEnd"/>
+      <w:r>
+        <w:t xml:space="preserve">. </w:t>
+      </w:r>
+      <w:proofErr w:type="spellStart"/>
+      <w:r>
+        <w:t>Architectual</w:t>
+      </w:r>
+      <w:proofErr w:type="spellEnd"/>
+      <w:r>
+        <w:t xml:space="preserve"> </w:t>
+      </w:r>
+      <w:proofErr w:type="spellStart"/>
+      <w:r>
+        <w:t>patterns</w:t>
+      </w:r>
+      <w:proofErr w:type="spellEnd"/>
+      <w:r>
+        <w:t xml:space="preserve"> minder om design </w:t>
+      </w:r>
+      <w:proofErr w:type="spellStart"/>
+      <w:r>
+        <w:t>patterns</w:t>
+      </w:r>
+      <w:proofErr w:type="spellEnd"/>
+      <w:r>
+        <w:t xml:space="preserve">, bare på et højere plan. Forskelle </w:t>
+      </w:r>
+      <w:proofErr w:type="spellStart"/>
+      <w:r>
+        <w:t>patterns</w:t>
+      </w:r>
+      <w:proofErr w:type="spellEnd"/>
+      <w:r>
+        <w:t xml:space="preserve"> har forskellige fordele og </w:t>
+      </w:r>
+      <w:proofErr w:type="spellStart"/>
+      <w:r>
+        <w:t>ulempler</w:t>
+      </w:r>
+      <w:proofErr w:type="spellEnd"/>
+      <w:r>
+        <w:t xml:space="preserve">. Her er det også vigtigt at nævne </w:t>
+      </w:r>
+      <w:proofErr w:type="spellStart"/>
+      <w:r>
+        <w:t>anti-patterns</w:t>
+      </w:r>
+      <w:proofErr w:type="spellEnd"/>
+      <w:r>
+        <w:t>, som en erfaren arkitekt også vil kende og derfor kunne undgå.</w:t>
+      </w:r>
+    </w:p>
+    <w:p>
+      <w:pPr>
+        <w:spacing w:after="0"/>
+      </w:pPr>
+    </w:p>
+    <w:p>
+      <w:pPr>
+        <w:spacing w:after="0"/>
+      </w:pPr>
+      <w:r>
+        <w:t xml:space="preserve">For at kunne foretage analysen kan man f.eks. anvende den </w:t>
+      </w:r>
+      <w:proofErr w:type="spellStart"/>
+      <w:r>
+        <w:t>template</w:t>
+      </w:r>
+      <w:proofErr w:type="spellEnd"/>
+      <w:r>
+        <w:t xml:space="preserve"> som Bass et al foreslår.</w:t>
+      </w:r>
+    </w:p>
+    <w:p>
+      <w:pPr>
+        <w:spacing w:after="0"/>
+      </w:pPr>
+    </w:p>
+    <w:p>
+      <w:pPr>
+        <w:spacing w:after="0"/>
+      </w:pPr>
+      <w:r>
+        <w:t>Vi har valgt at analysere følgende QAS fra H2:</w:t>
+      </w:r>
+    </w:p>
+    <w:p>
+      <w:pPr>
+        <w:spacing w:after="0"/>
+      </w:pPr>
+    </w:p>
+    <w:p>
+      <w:pPr>
+        <w:spacing w:after="0"/>
+        <w:rPr>
+          <w:i/>
+          <w:lang w:val="en-US"/>
+        </w:rPr>
+      </w:pPr>
+      <w:r>
+        <w:rPr>
+          <w:i/>
+          <w:lang w:val="en-US"/>
+        </w:rPr>
+        <w:t>#13 If a TM server crashes, system should be able to recreate data and clients should be still able to get their measurements processed.</w:t>
+      </w:r>
+    </w:p>
+    <w:p>
+      <w:pPr>
+        <w:spacing w:after="0"/>
+        <w:rPr>
+          <w:lang w:val="en-US"/>
+        </w:rPr>
+      </w:pPr>
+    </w:p>
+    <w:p>
+      <w:pPr>
+        <w:spacing w:after="0"/>
+      </w:pPr>
+      <w:r>
+        <w:t xml:space="preserve">Dette scenarie indeholder to uafhængige detaljer: 1. vi skal sikre at der er en server som klienten kan anvende og 2: vi skal sikre at det data der er sendt til serveren ikke går tabt. Vi har også valgt at beskrive analysen på engelsk da scenariet oprindeligt er skrevet på engelsk (og det er </w:t>
+      </w:r>
+      <w:proofErr w:type="spellStart"/>
+      <w:r>
+        <w:t>templaten</w:t>
+      </w:r>
+      <w:proofErr w:type="spellEnd"/>
+      <w:r>
+        <w:t xml:space="preserve"> også).</w:t>
+      </w:r>
+    </w:p>
+    <w:p>
+      <w:pPr>
+        <w:spacing w:after="0"/>
+      </w:pPr>
+    </w:p>
+    <w:tbl>
+      <w:tblPr>
+        <w:tblStyle w:val="Tabel-Gitter"/>
+        <w:tblW w:w="0" w:type="auto"/>
+        <w:tblLook w:val="04A0"/>
+      </w:tblPr>
+      <w:tblGrid>
+        <w:gridCol w:w="1526"/>
+        <w:gridCol w:w="425"/>
+        <w:gridCol w:w="851"/>
+        <w:gridCol w:w="425"/>
+        <w:gridCol w:w="1319"/>
+        <w:gridCol w:w="1744"/>
+        <w:gridCol w:w="1744"/>
+        <w:gridCol w:w="1744"/>
+      </w:tblGrid>
+      <w:tr>
+        <w:tc>
+          <w:tcPr>
+            <w:tcW w:w="3227" w:type="dxa"/>
+            <w:gridSpan w:val="4"/>
+          </w:tcPr>
+          <w:p>
+            <w:r>
+              <w:t>Scenario #: 13</w:t>
+            </w:r>
+          </w:p>
+        </w:tc>
+        <w:tc>
+          <w:tcPr>
+            <w:tcW w:w="6551" w:type="dxa"/>
+            <w:gridSpan w:val="4"/>
+          </w:tcPr>
+          <w:p>
+            <w:pPr>
+              <w:rPr>
+                <w:lang w:val="en-US"/>
+              </w:rPr>
+            </w:pPr>
+            <w:r>
+              <w:rPr>
+                <w:lang w:val="en-US"/>
+              </w:rPr>
+              <w:t>Scenar</w:t>
+            </w:r>
+            <w:r>
+              <w:rPr>
+                <w:i/>
+                <w:lang w:val="en-US"/>
+              </w:rPr>
+              <w:t>io: If a TM server crashes, system should be able to recreate data and clients should be still able to get their measurements processed.</w:t>
+            </w:r>
+          </w:p>
+        </w:tc>
+      </w:tr>
+      <w:tr>
+        <w:tc>
+          <w:tcPr>
+            <w:tcW w:w="1526" w:type="dxa"/>
+          </w:tcPr>
+          <w:p>
+            <w:proofErr w:type="spellStart"/>
+            <w:r>
+              <w:t>Attribute</w:t>
+            </w:r>
+            <w:proofErr w:type="spellEnd"/>
+            <w:r>
+              <w:t>(s)</w:t>
+            </w:r>
+          </w:p>
+        </w:tc>
+        <w:tc>
+          <w:tcPr>
+            <w:tcW w:w="8252" w:type="dxa"/>
+            <w:gridSpan w:val="7"/>
+          </w:tcPr>
+          <w:p>
+            <w:pPr>
+              <w:rPr>
+                <w:lang w:val="en-US"/>
+              </w:rPr>
+            </w:pPr>
+            <w:r>
+              <w:rPr>
+                <w:lang w:val="en-US"/>
+              </w:rPr>
+              <w:t>Availability</w:t>
+            </w:r>
+          </w:p>
+          <w:p>
+            <w:pPr>
+              <w:rPr>
+                <w:lang w:val="en-US"/>
+              </w:rPr>
+            </w:pPr>
+            <w:r>
+              <w:rPr>
+                <w:lang w:val="en-US"/>
+              </w:rPr>
+              <w:lastRenderedPageBreak/>
+              <w:t>(Performance)</w:t>
+            </w:r>
+          </w:p>
+        </w:tc>
+      </w:tr>
+      <w:tr>
+        <w:tc>
+          <w:tcPr>
+            <w:tcW w:w="1526" w:type="dxa"/>
+          </w:tcPr>
+          <w:p>
+            <w:proofErr w:type="spellStart"/>
+            <w:r>
+              <w:lastRenderedPageBreak/>
+              <w:t>Environment</w:t>
+            </w:r>
+            <w:proofErr w:type="spellEnd"/>
+          </w:p>
+        </w:tc>
+        <w:tc>
+          <w:tcPr>
+            <w:tcW w:w="8252" w:type="dxa"/>
+            <w:gridSpan w:val="7"/>
+          </w:tcPr>
+          <w:p>
+            <w:pPr>
+              <w:rPr>
+                <w:lang w:val="en-US"/>
+              </w:rPr>
+            </w:pPr>
+            <w:r>
+              <w:rPr>
+                <w:lang w:val="en-US"/>
+              </w:rPr>
+              <w:t>Normal operations</w:t>
+            </w:r>
+          </w:p>
+        </w:tc>
+      </w:tr>
+      <w:tr>
+        <w:tc>
+          <w:tcPr>
+            <w:tcW w:w="1526" w:type="dxa"/>
+          </w:tcPr>
+          <w:p>
+            <w:r>
+              <w:t>Stimulus</w:t>
+            </w:r>
+          </w:p>
+        </w:tc>
+        <w:tc>
+          <w:tcPr>
+            <w:tcW w:w="8252" w:type="dxa"/>
+            <w:gridSpan w:val="7"/>
+          </w:tcPr>
+          <w:p>
+            <w:pPr>
+              <w:rPr>
+                <w:lang w:val="en-US"/>
+              </w:rPr>
+            </w:pPr>
+            <w:r>
+              <w:rPr>
+                <w:lang w:val="en-US"/>
+              </w:rPr>
+              <w:t>Fatal server crash.</w:t>
+            </w:r>
+          </w:p>
+        </w:tc>
+      </w:tr>
+      <w:tr>
+        <w:tc>
+          <w:tcPr>
+            <w:tcW w:w="1526" w:type="dxa"/>
+          </w:tcPr>
+          <w:p>
+            <w:proofErr w:type="spellStart"/>
+            <w:r>
+              <w:t>Response</w:t>
+            </w:r>
+            <w:proofErr w:type="spellEnd"/>
+          </w:p>
+        </w:tc>
+        <w:tc>
+          <w:tcPr>
+            <w:tcW w:w="8252" w:type="dxa"/>
+            <w:gridSpan w:val="7"/>
+          </w:tcPr>
+          <w:p>
+            <w:pPr>
+              <w:rPr>
+                <w:lang w:val="en-US"/>
+              </w:rPr>
+            </w:pPr>
+            <w:r>
+              <w:rPr>
+                <w:lang w:val="en-US"/>
+              </w:rPr>
+              <w:t>Client continues</w:t>
+            </w:r>
+            <w:r>
+              <w:rPr>
+                <w:lang w:val="en-US"/>
+              </w:rPr>
+              <w:t xml:space="preserve"> normal operations with a maximum extra delay of </w:t>
+            </w:r>
+            <w:r>
+              <w:rPr>
+                <w:lang w:val="en-US"/>
+              </w:rPr>
+              <w:t xml:space="preserve">30 seconds. </w:t>
+            </w:r>
+          </w:p>
+        </w:tc>
+      </w:tr>
+      <w:tr>
+        <w:tc>
+          <w:tcPr>
+            <w:tcW w:w="2802" w:type="dxa"/>
+            <w:gridSpan w:val="3"/>
+          </w:tcPr>
+          <w:p>
+            <w:pPr>
+              <w:rPr>
+                <w:lang w:val="en-US"/>
+              </w:rPr>
+            </w:pPr>
+            <w:r>
+              <w:rPr>
+                <w:lang w:val="en-US"/>
+              </w:rPr>
+              <w:t>Architectural decisions</w:t>
+            </w:r>
+          </w:p>
+        </w:tc>
+        <w:tc>
+          <w:tcPr>
+            <w:tcW w:w="1744" w:type="dxa"/>
+            <w:gridSpan w:val="2"/>
+          </w:tcPr>
+          <w:p>
+            <w:pPr>
+              <w:jc w:val="center"/>
+              <w:rPr>
+                <w:lang w:val="en-US"/>
+              </w:rPr>
+            </w:pPr>
+            <w:r>
+              <w:rPr>
+                <w:lang w:val="en-US"/>
+              </w:rPr>
+              <w:t>Sensitivity</w:t>
+            </w:r>
+          </w:p>
+        </w:tc>
+        <w:tc>
+          <w:tcPr>
+            <w:tcW w:w="1744" w:type="dxa"/>
+          </w:tcPr>
+          <w:p>
+            <w:pPr>
+              <w:jc w:val="center"/>
+              <w:rPr>
+                <w:lang w:val="en-US"/>
+              </w:rPr>
+            </w:pPr>
+            <w:r>
+              <w:rPr>
+                <w:lang w:val="en-US"/>
+              </w:rPr>
+              <w:t>Tradeoff</w:t>
+            </w:r>
+          </w:p>
+        </w:tc>
+        <w:tc>
+          <w:tcPr>
+            <w:tcW w:w="1744" w:type="dxa"/>
+          </w:tcPr>
+          <w:p>
+            <w:pPr>
+              <w:jc w:val="center"/>
+              <w:rPr>
+                <w:lang w:val="en-US"/>
+              </w:rPr>
+            </w:pPr>
+            <w:r>
+              <w:rPr>
+                <w:lang w:val="en-US"/>
+              </w:rPr>
+              <w:t>Risk</w:t>
+            </w:r>
+          </w:p>
+        </w:tc>
+        <w:tc>
+          <w:tcPr>
+            <w:tcW w:w="1744" w:type="dxa"/>
+          </w:tcPr>
+          <w:p>
+            <w:pPr>
+              <w:jc w:val="center"/>
+              <w:rPr>
+                <w:lang w:val="en-US"/>
+              </w:rPr>
+            </w:pPr>
+            <w:proofErr w:type="spellStart"/>
+            <w:r>
+              <w:rPr>
+                <w:lang w:val="en-US"/>
+              </w:rPr>
+              <w:t>Nonrisk</w:t>
+            </w:r>
+            <w:proofErr w:type="spellEnd"/>
+          </w:p>
+        </w:tc>
+      </w:tr>
+      <w:tr>
+        <w:tc>
+          <w:tcPr>
+            <w:tcW w:w="2802" w:type="dxa"/>
+            <w:gridSpan w:val="3"/>
+          </w:tcPr>
+          <w:p>
+            <w:pPr>
+              <w:rPr>
+                <w:lang w:val="en-US"/>
+              </w:rPr>
+            </w:pPr>
+            <w:r>
+              <w:rPr>
+                <w:lang w:val="en-US"/>
+              </w:rPr>
+              <w:t>Backup server</w:t>
+            </w:r>
+          </w:p>
+        </w:tc>
+        <w:tc>
+          <w:tcPr>
+            <w:tcW w:w="1744" w:type="dxa"/>
+            <w:gridSpan w:val="2"/>
+          </w:tcPr>
+          <w:p>
+            <w:pPr>
+              <w:jc w:val="center"/>
+              <w:rPr>
+                <w:lang w:val="en-US"/>
+              </w:rPr>
+            </w:pPr>
+            <w:r>
+              <w:rPr>
+                <w:lang w:val="en-US"/>
+              </w:rPr>
+              <w:t>S1</w:t>
+            </w:r>
+          </w:p>
+        </w:tc>
+        <w:tc>
+          <w:tcPr>
+            <w:tcW w:w="1744" w:type="dxa"/>
+          </w:tcPr>
+          <w:p>
+            <w:pPr>
+              <w:jc w:val="center"/>
+              <w:rPr>
+                <w:lang w:val="en-US"/>
+              </w:rPr>
+            </w:pPr>
+          </w:p>
+        </w:tc>
+        <w:tc>
+          <w:tcPr>
+            <w:tcW w:w="1744" w:type="dxa"/>
+          </w:tcPr>
+          <w:p>
+            <w:pPr>
+              <w:jc w:val="center"/>
+              <w:rPr>
+                <w:lang w:val="en-US"/>
+              </w:rPr>
+            </w:pPr>
+            <w:r>
+              <w:rPr>
+                <w:lang w:val="en-US"/>
+              </w:rPr>
+              <w:t>R1</w:t>
+            </w:r>
+          </w:p>
+        </w:tc>
+        <w:tc>
+          <w:tcPr>
+            <w:tcW w:w="1744" w:type="dxa"/>
+          </w:tcPr>
+          <w:p>
+            <w:pPr>
+              <w:jc w:val="center"/>
+              <w:rPr>
+                <w:lang w:val="en-US"/>
+              </w:rPr>
+            </w:pPr>
+          </w:p>
+        </w:tc>
+      </w:tr>
+      <w:tr>
+        <w:tc>
+          <w:tcPr>
+            <w:tcW w:w="2802" w:type="dxa"/>
+            <w:gridSpan w:val="3"/>
+          </w:tcPr>
+          <w:p>
+            <w:pPr>
+              <w:rPr>
+                <w:lang w:val="en-US"/>
+              </w:rPr>
+            </w:pPr>
+            <w:r>
+              <w:rPr>
+                <w:lang w:val="en-US"/>
+              </w:rPr>
+              <w:t>RAID implementation</w:t>
+            </w:r>
+          </w:p>
+        </w:tc>
+        <w:tc>
+          <w:tcPr>
+            <w:tcW w:w="1744" w:type="dxa"/>
+            <w:gridSpan w:val="2"/>
+          </w:tcPr>
+          <w:p>
+            <w:pPr>
+              <w:jc w:val="center"/>
+              <w:rPr>
+                <w:lang w:val="en-US"/>
+              </w:rPr>
+            </w:pPr>
+          </w:p>
+        </w:tc>
+        <w:tc>
+          <w:tcPr>
+            <w:tcW w:w="1744" w:type="dxa"/>
+          </w:tcPr>
+          <w:p>
+            <w:pPr>
+              <w:jc w:val="center"/>
+              <w:rPr>
+                <w:lang w:val="en-US"/>
+              </w:rPr>
+            </w:pPr>
+          </w:p>
+        </w:tc>
+        <w:tc>
+          <w:tcPr>
+            <w:tcW w:w="1744" w:type="dxa"/>
+          </w:tcPr>
+          <w:p>
+            <w:pPr>
+              <w:jc w:val="center"/>
+              <w:rPr>
+                <w:lang w:val="en-US"/>
+              </w:rPr>
+            </w:pPr>
+          </w:p>
+        </w:tc>
+        <w:tc>
+          <w:tcPr>
+            <w:tcW w:w="1744" w:type="dxa"/>
+          </w:tcPr>
+          <w:p>
+            <w:pPr>
+              <w:jc w:val="center"/>
+              <w:rPr>
+                <w:lang w:val="en-US"/>
+              </w:rPr>
+            </w:pPr>
+            <w:r>
+              <w:rPr>
+                <w:lang w:val="en-US"/>
+              </w:rPr>
+              <w:t>N1</w:t>
+            </w:r>
+          </w:p>
+        </w:tc>
+      </w:tr>
+      <w:tr>
+        <w:tc>
+          <w:tcPr>
+            <w:tcW w:w="2802" w:type="dxa"/>
+            <w:gridSpan w:val="3"/>
+          </w:tcPr>
+          <w:p>
+            <w:pPr>
+              <w:rPr>
+                <w:lang w:val="en-US"/>
+              </w:rPr>
+            </w:pPr>
+            <w:r>
+              <w:rPr>
+                <w:lang w:val="en-US"/>
+              </w:rPr>
+              <w:t>Remote backup</w:t>
+            </w:r>
+          </w:p>
+        </w:tc>
+        <w:tc>
+          <w:tcPr>
+            <w:tcW w:w="1744" w:type="dxa"/>
+            <w:gridSpan w:val="2"/>
+          </w:tcPr>
+          <w:p>
+            <w:pPr>
+              <w:jc w:val="center"/>
+              <w:rPr>
+                <w:lang w:val="en-US"/>
+              </w:rPr>
+            </w:pPr>
+            <w:r>
+              <w:rPr>
+                <w:lang w:val="en-US"/>
+              </w:rPr>
+              <w:t>S3</w:t>
+            </w:r>
+          </w:p>
+        </w:tc>
+        <w:tc>
+          <w:tcPr>
+            <w:tcW w:w="1744" w:type="dxa"/>
+          </w:tcPr>
+          <w:p>
+            <w:pPr>
+              <w:jc w:val="center"/>
+              <w:rPr>
+                <w:lang w:val="en-US"/>
+              </w:rPr>
+            </w:pPr>
+          </w:p>
+        </w:tc>
+        <w:tc>
+          <w:tcPr>
+            <w:tcW w:w="1744" w:type="dxa"/>
+          </w:tcPr>
+          <w:p>
+            <w:pPr>
+              <w:jc w:val="center"/>
+              <w:rPr>
+                <w:lang w:val="en-US"/>
+              </w:rPr>
+            </w:pPr>
+          </w:p>
+        </w:tc>
+        <w:tc>
+          <w:tcPr>
+            <w:tcW w:w="1744" w:type="dxa"/>
+          </w:tcPr>
+          <w:p>
+            <w:pPr>
+              <w:jc w:val="center"/>
+              <w:rPr>
+                <w:lang w:val="en-US"/>
+              </w:rPr>
+            </w:pPr>
+            <w:r>
+              <w:rPr>
+                <w:lang w:val="en-US"/>
+              </w:rPr>
+              <w:t>N2</w:t>
+            </w:r>
+          </w:p>
+        </w:tc>
+      </w:tr>
+      <w:tr>
+        <w:tc>
+          <w:tcPr>
+            <w:tcW w:w="2802" w:type="dxa"/>
+            <w:gridSpan w:val="3"/>
+          </w:tcPr>
+          <w:p>
+            <w:pPr>
+              <w:rPr>
+                <w:lang w:val="en-US"/>
+              </w:rPr>
+            </w:pPr>
+            <w:r>
+              <w:rPr>
+                <w:lang w:val="en-US"/>
+              </w:rPr>
+              <w:t>Client data retention</w:t>
+            </w:r>
+          </w:p>
+        </w:tc>
+        <w:tc>
+          <w:tcPr>
+            <w:tcW w:w="1744" w:type="dxa"/>
+            <w:gridSpan w:val="2"/>
+          </w:tcPr>
+          <w:p>
+            <w:pPr>
+              <w:jc w:val="center"/>
+              <w:rPr>
+                <w:lang w:val="en-US"/>
+              </w:rPr>
+            </w:pPr>
+            <w:r>
+              <w:rPr>
+                <w:lang w:val="en-US"/>
+              </w:rPr>
+              <w:t>S4</w:t>
+            </w:r>
+          </w:p>
+        </w:tc>
+        <w:tc>
+          <w:tcPr>
+            <w:tcW w:w="1744" w:type="dxa"/>
+          </w:tcPr>
+          <w:p>
+            <w:pPr>
+              <w:jc w:val="center"/>
+              <w:rPr>
+                <w:lang w:val="en-US"/>
+              </w:rPr>
+            </w:pPr>
+            <w:r>
+              <w:rPr>
+                <w:lang w:val="en-US"/>
+              </w:rPr>
+              <w:t>T1</w:t>
+            </w:r>
+          </w:p>
+        </w:tc>
+        <w:tc>
+          <w:tcPr>
+            <w:tcW w:w="1744" w:type="dxa"/>
+          </w:tcPr>
+          <w:p>
+            <w:pPr>
+              <w:jc w:val="center"/>
+              <w:rPr>
+                <w:lang w:val="en-US"/>
+              </w:rPr>
+            </w:pPr>
+          </w:p>
+        </w:tc>
+        <w:tc>
+          <w:tcPr>
+            <w:tcW w:w="1744" w:type="dxa"/>
+          </w:tcPr>
+          <w:p>
+            <w:pPr>
+              <w:jc w:val="center"/>
+              <w:rPr>
+                <w:lang w:val="en-US"/>
+              </w:rPr>
+            </w:pPr>
+          </w:p>
+        </w:tc>
+      </w:tr>
+      <w:tr>
+        <w:tc>
+          <w:tcPr>
+            <w:tcW w:w="1951" w:type="dxa"/>
+            <w:gridSpan w:val="2"/>
+          </w:tcPr>
+          <w:p>
+            <w:pPr>
+              <w:rPr>
+                <w:lang w:val="en-US"/>
+              </w:rPr>
+            </w:pPr>
+            <w:r>
+              <w:rPr>
+                <w:lang w:val="en-US"/>
+              </w:rPr>
+              <w:t>Reasoning</w:t>
+            </w:r>
+          </w:p>
+        </w:tc>
+        <w:tc>
+          <w:tcPr>
+            <w:tcW w:w="7827" w:type="dxa"/>
+            <w:gridSpan w:val="6"/>
+          </w:tcPr>
+          <w:p>
+            <w:pPr>
+              <w:rPr>
+                <w:lang w:val="en-US"/>
+              </w:rPr>
+            </w:pPr>
+            <w:r>
+              <w:rPr>
+                <w:lang w:val="en-US"/>
+              </w:rPr>
+              <w:t>Back-up server is continuously ready and client switch-over if no response within 20 seconds.</w:t>
+            </w:r>
+          </w:p>
+          <w:p>
+            <w:pPr>
+              <w:rPr>
+                <w:lang w:val="en-US"/>
+              </w:rPr>
+            </w:pPr>
+            <w:r>
+              <w:rPr>
+                <w:lang w:val="en-US"/>
+              </w:rPr>
+              <w:t>Back-up server run same application and operating system as main server (risk-1)</w:t>
+            </w:r>
+          </w:p>
+          <w:p>
+            <w:pPr>
+              <w:rPr>
+                <w:lang w:val="en-US"/>
+              </w:rPr>
+            </w:pPr>
+            <w:r>
+              <w:rPr>
+                <w:lang w:val="en-US"/>
+              </w:rPr>
+              <w:t>A RAID implementation will protect against hardware failure in the hard-drive.</w:t>
+            </w:r>
+          </w:p>
+          <w:p>
+            <w:pPr>
+              <w:rPr>
+                <w:lang w:val="en-US"/>
+              </w:rPr>
+            </w:pPr>
+            <w:r>
+              <w:rPr>
+                <w:lang w:val="en-US"/>
+              </w:rPr>
+              <w:t>The remote backup will perform an incremental back-up of all data every 24 hours.</w:t>
+            </w:r>
+          </w:p>
+          <w:p>
+            <w:pPr>
+              <w:rPr>
+                <w:lang w:val="en-US"/>
+              </w:rPr>
+            </w:pPr>
+            <w:r>
+              <w:rPr>
+                <w:lang w:val="en-US"/>
+              </w:rPr>
+              <w:t>All clients keep data in a local cache until server response allows deletion. This ensures that in the event of a destructive server crash the data can be retrieved from the clients. The clients are instructed to erase local data when data has been backed up.</w:t>
+            </w:r>
+          </w:p>
+        </w:tc>
+      </w:tr>
+      <w:tr>
+        <w:tc>
+          <w:tcPr>
+            <w:tcW w:w="1951" w:type="dxa"/>
+            <w:gridSpan w:val="2"/>
+          </w:tcPr>
+          <w:p>
+            <w:pPr>
+              <w:rPr>
+                <w:lang w:val="en-US"/>
+              </w:rPr>
+            </w:pPr>
+            <w:r>
+              <w:rPr>
+                <w:lang w:val="en-US"/>
+              </w:rPr>
+              <w:t>Architecture diagram</w:t>
+            </w:r>
+          </w:p>
+        </w:tc>
+        <w:tc>
+          <w:tcPr>
+            <w:tcW w:w="7827" w:type="dxa"/>
+            <w:gridSpan w:val="6"/>
+          </w:tcPr>
+          <w:p>
+            <w:pPr>
+              <w:rPr>
+                <w:lang w:val="en-US"/>
+              </w:rPr>
+            </w:pPr>
+            <w:r>
+              <w:object w:dxaOrig="7161" w:dyaOrig="4043">
+                <v:shape id="_x0000_i1026" type="#_x0000_t75" style="width:357.75pt;height:202.5pt" o:ole="">
+                  <v:imagedata r:id="rId10" o:title=""/>
+                </v:shape>
+                <o:OLEObject Type="Embed" ProgID="Visio.Drawing.11" ShapeID="_x0000_i1026" DrawAspect="Content" ObjectID="_1415808553" r:id="rId11"/>
+              </w:object>
+            </w:r>
+          </w:p>
+        </w:tc>
+      </w:tr>
+    </w:tbl>
+    <w:p>
+      <w:pPr>
+        <w:spacing w:after="0"/>
+        <w:rPr>
+          <w:lang w:val="en-US"/>
+        </w:rPr>
+      </w:pPr>
+    </w:p>
+    <w:tbl>
+      <w:tblPr>
+        <w:tblStyle w:val="Tabel-Gitter"/>
+        <w:tblW w:w="0" w:type="auto"/>
+        <w:tblLook w:val="04A0"/>
+      </w:tblPr>
+      <w:tblGrid>
+        <w:gridCol w:w="675"/>
+        <w:gridCol w:w="9103"/>
+      </w:tblGrid>
+      <w:tr>
+        <w:tc>
+          <w:tcPr>
+            <w:tcW w:w="675" w:type="dxa"/>
+          </w:tcPr>
+          <w:p>
+            <w:pPr>
+              <w:rPr>
+                <w:lang w:val="en-US"/>
+              </w:rPr>
+            </w:pPr>
+            <w:r>
+              <w:rPr>
+                <w:lang w:val="en-US"/>
+              </w:rPr>
+              <w:t>S1</w:t>
+            </w:r>
+          </w:p>
+        </w:tc>
+        <w:tc>
+          <w:tcPr>
+            <w:tcW w:w="9103" w:type="dxa"/>
+          </w:tcPr>
+          <w:p>
+            <w:pPr>
+              <w:rPr>
+                <w:lang w:val="en-US"/>
+              </w:rPr>
+            </w:pPr>
+            <w:r>
+              <w:rPr>
+                <w:lang w:val="en-US"/>
+              </w:rPr>
+              <w:t>We could keep a routing server in front of the main server, which could ping the main server every n seconds and switch server if non-responsive, yet this may lower performance due to extra routing and will also increase complexity and price, and impose an extra load on the server from the heartbeat.</w:t>
+            </w:r>
+          </w:p>
+        </w:tc>
+      </w:tr>
+      <w:tr>
+        <w:tc>
+          <w:tcPr>
+            <w:tcW w:w="675" w:type="dxa"/>
+          </w:tcPr>
+          <w:p>
+            <w:pPr>
+              <w:rPr>
+                <w:lang w:val="en-US"/>
+              </w:rPr>
+            </w:pPr>
+            <w:r>
+              <w:rPr>
+                <w:lang w:val="en-US"/>
+              </w:rPr>
+              <w:t>S3</w:t>
+            </w:r>
+          </w:p>
+        </w:tc>
+        <w:tc>
+          <w:tcPr>
+            <w:tcW w:w="9103" w:type="dxa"/>
+          </w:tcPr>
+          <w:p>
+            <w:pPr>
+              <w:rPr>
+                <w:lang w:val="en-US"/>
+              </w:rPr>
+            </w:pPr>
+            <w:r>
+              <w:rPr>
+                <w:lang w:val="en-US"/>
+              </w:rPr>
+              <w:t>By increasing the frequency of the remote back-up we can limit the required amount of client caching, yet at the cost of putting more load on the server (reducing performance).</w:t>
+            </w:r>
+          </w:p>
+        </w:tc>
+      </w:tr>
+      <w:tr>
+        <w:tc>
+          <w:tcPr>
+            <w:tcW w:w="675" w:type="dxa"/>
+          </w:tcPr>
+          <w:p>
+            <w:pPr>
+              <w:rPr>
+                <w:lang w:val="en-US"/>
+              </w:rPr>
+            </w:pPr>
+            <w:r>
+              <w:rPr>
+                <w:lang w:val="en-US"/>
+              </w:rPr>
+              <w:t>R1</w:t>
+            </w:r>
+          </w:p>
+        </w:tc>
+        <w:tc>
+          <w:tcPr>
+            <w:tcW w:w="9103" w:type="dxa"/>
+          </w:tcPr>
+          <w:p>
+            <w:pPr>
+              <w:rPr>
+                <w:lang w:val="en-US"/>
+              </w:rPr>
+            </w:pPr>
+            <w:r>
+              <w:rPr>
+                <w:lang w:val="en-US"/>
+              </w:rPr>
+              <w:t>By using the same application on the same OS there is a risk of application failure also existing on the backup-failure. F.eks. a failure to accept leap-year would exist on both servers. Secondly an OS update crash (the operating system vendor may send out an update that makes the system fail) is a risk when same OS is used. The alternative is a parallel implementation on a different architecture (very expensive).</w:t>
+            </w:r>
+          </w:p>
+        </w:tc>
+      </w:tr>
+      <w:tr>
+        <w:tc>
+          <w:tcPr>
+            <w:tcW w:w="675" w:type="dxa"/>
+          </w:tcPr>
+          <w:p>
+            <w:pPr>
+              <w:rPr>
+                <w:lang w:val="en-US"/>
+              </w:rPr>
+            </w:pPr>
+            <w:r>
+              <w:rPr>
+                <w:lang w:val="en-US"/>
+              </w:rPr>
+              <w:t>S4</w:t>
+            </w:r>
+          </w:p>
+        </w:tc>
+        <w:tc>
+          <w:tcPr>
+            <w:tcW w:w="9103" w:type="dxa"/>
+          </w:tcPr>
+          <w:p>
+            <w:pPr>
+              <w:rPr>
+                <w:lang w:val="en-US"/>
+              </w:rPr>
+            </w:pPr>
+            <w:r>
+              <w:rPr>
+                <w:lang w:val="en-US"/>
+              </w:rPr>
+              <w:t>By using a simple timer in the client data may be removed earlier.</w:t>
+            </w:r>
+          </w:p>
+        </w:tc>
+      </w:tr>
+      <w:tr>
+        <w:tc>
+          <w:tcPr>
+            <w:tcW w:w="675" w:type="dxa"/>
+          </w:tcPr>
+          <w:p>
+            <w:pPr>
+              <w:rPr>
+                <w:lang w:val="en-US"/>
+              </w:rPr>
+            </w:pPr>
+            <w:r>
+              <w:rPr>
+                <w:lang w:val="en-US"/>
+              </w:rPr>
+              <w:t>T1</w:t>
+            </w:r>
+          </w:p>
+        </w:tc>
+        <w:tc>
+          <w:tcPr>
+            <w:tcW w:w="9103" w:type="dxa"/>
+          </w:tcPr>
+          <w:p>
+            <w:pPr>
+              <w:rPr>
+                <w:lang w:val="en-US"/>
+              </w:rPr>
+            </w:pPr>
+            <w:r>
+              <w:rPr>
+                <w:lang w:val="en-US"/>
+              </w:rPr>
+              <w:t>Keeping the latest client data on the client as a safety feature (backup) lowers security, as the client is now vulnerable to theft. This is however a limited risk and only the clients own data is at risk. Encryption may be employed to ensure confidentiality.</w:t>
+            </w:r>
+          </w:p>
+        </w:tc>
+      </w:tr>
+    </w:tbl>
+    <w:p>
+      <w:pPr>
+        <w:spacing w:after="0"/>
+        <w:rPr>
+          <w:lang w:val="en-US"/>
+        </w:rPr>
+      </w:pPr>
+    </w:p>
+    <w:p>
+      <w:pPr>
         <w:rPr>
           <w:lang w:val="en-US"/>
         </w:rPr>
@@ -6370,8 +7584,8 @@
     </w:p>
     <w:p/>
     <w:sectPr>
-      <w:headerReference w:type="default" r:id="rId11"/>
-      <w:footerReference w:type="default" r:id="rId12"/>
+      <w:headerReference w:type="default" r:id="rId12"/>
+      <w:footerReference w:type="default" r:id="rId13"/>
       <w:pgSz w:w="11906" w:h="16838"/>
       <w:pgMar w:top="1701" w:right="1134" w:bottom="1701" w:left="1134" w:header="708" w:footer="708" w:gutter="0"/>
       <w:cols w:space="708"/>
@@ -6443,7 +7657,7 @@
             <w:rPr>
               <w:noProof/>
             </w:rPr>
-            <w:t>1</w:t>
+            <w:t>17</w:t>
           </w:r>
         </w:fldSimple>
       </w:p>
@@ -8390,7 +9604,7 @@
 </file>
 
 <file path=customXml/itemProps1.xml><?xml version="1.0" encoding="utf-8"?>
-<ds:datastoreItem xmlns:ds="http://schemas.openxmlformats.org/officeDocument/2006/customXml" ds:itemID="{0A6DE00C-4AB1-450C-A677-676FF2226E9A}">
+<ds:datastoreItem xmlns:ds="http://schemas.openxmlformats.org/officeDocument/2006/customXml" ds:itemID="{2A7A91A7-D34A-4128-88CC-4492B1723187}">
   <ds:schemaRefs>
     <ds:schemaRef ds:uri="http://schemas.openxmlformats.org/officeDocument/2006/bibliography"/>
   </ds:schemaRefs>

</xml_diff>